<commit_message>
Finished Documentation for Proj 4 and UX3
</commit_message>
<xml_diff>
--- a/Assessment Documentation/UX3-Proj4/UX3 and Proj 4 Combined Checklist.docx
+++ b/Assessment Documentation/UX3-Proj4/UX3 and Proj 4 Combined Checklist.docx
@@ -4,15 +4,53 @@
   <w:body>
     <w:p>
       <w:pPr>
-        <w:rPr>
-          <w:rFonts w:ascii="Calibri" w:eastAsia="Calibri" w:hAnsi="Calibri" w:cs="Calibri"/>
-          <w:b/>
-        </w:rPr>
-      </w:pPr>
-      <w:r>
-        <w:rPr>
-          <w:rFonts w:ascii="Calibri" w:eastAsia="Calibri" w:hAnsi="Calibri" w:cs="Calibri"/>
-          <w:b/>
+        <w:pStyle w:val="Heading1"/>
+        <w:rPr>
+          <w:rFonts w:eastAsia="Calibri"/>
+          <w:b/>
+          <w:bCs/>
+        </w:rPr>
+      </w:pPr>
+      <w:r>
+        <w:rPr>
+          <w:rFonts w:eastAsia="Calibri"/>
+          <w:b/>
+          <w:bCs/>
+        </w:rPr>
+        <w:t xml:space="preserve">Most Up to date version of the code can be found at </w:t>
+      </w:r>
+      <w:hyperlink r:id="rId8" w:history="1">
+        <w:r>
+          <w:rPr>
+            <w:rStyle w:val="Hyperlink"/>
+            <w:rFonts w:eastAsia="Calibri"/>
+            <w:b/>
+            <w:bCs/>
+          </w:rPr>
+          <w:t>https://github.com/rachelcliff/TheCosplayQueue</w:t>
+        </w:r>
+      </w:hyperlink>
+    </w:p>
+    <w:p/>
+    <w:p>
+      <w:pPr>
+        <w:pStyle w:val="Heading3"/>
+      </w:pPr>
+      <w:r>
+        <w:t>Please note minor tweaks may be made to code after submission so check repo for new commits.</w:t>
+      </w:r>
+    </w:p>
+    <w:p/>
+    <w:p>
+      <w:pPr>
+        <w:pStyle w:val="Heading2"/>
+        <w:rPr>
+          <w:rFonts w:eastAsia="Calibri"/>
+        </w:rPr>
+      </w:pPr>
+      <w:r>
+        <w:rPr>
+          <w:rFonts w:eastAsia="Calibri"/>
         </w:rPr>
         <w:t>PART A</w:t>
       </w:r>
@@ -70,7 +108,13 @@
         <w:rPr>
           <w:rFonts w:ascii="Calibri" w:eastAsia="Calibri" w:hAnsi="Calibri" w:cs="Calibri"/>
         </w:rPr>
-        <w:t>In GitHub repository.</w:t>
+        <w:t>In GitHub repository</w:t>
+      </w:r>
+      <w:r>
+        <w:rPr>
+          <w:rFonts w:ascii="Calibri" w:eastAsia="Calibri" w:hAnsi="Calibri" w:cs="Calibri"/>
+        </w:rPr>
+        <w:t xml:space="preserve"> and on the current site. </w:t>
       </w:r>
     </w:p>
     <w:p>
@@ -98,20 +142,48 @@
         <w:rPr>
           <w:rFonts w:ascii="Calibri" w:eastAsia="Calibri" w:hAnsi="Calibri" w:cs="Calibri"/>
         </w:rPr>
-        <w:t xml:space="preserve">While I am happy with the initial phase of development for this project, no code is ever truly complete. As part of continuous improvement, the next phase in the roadmap is completing all the little pieces of functionality that didn’t quite get finished due to time constraints on the initial implementation. </w:t>
-      </w:r>
-    </w:p>
-    <w:p>
-      <w:pPr>
-        <w:rPr>
-          <w:rFonts w:ascii="Calibri" w:eastAsia="Calibri" w:hAnsi="Calibri" w:cs="Calibri"/>
-        </w:rPr>
-      </w:pPr>
-      <w:r>
-        <w:rPr>
-          <w:rFonts w:ascii="Calibri" w:eastAsia="Calibri" w:hAnsi="Calibri" w:cs="Calibri"/>
-        </w:rPr>
-        <w:t>First up in terms of future works are the 2 criteria from the project rules that weren’t fulfilled. These include being able to utilise QR codes to enable the non-registered user access to the app, and the join form auto filling with cosplayer information from the database if they are signed in.</w:t>
+        <w:t xml:space="preserve">While I am happy with the initial phase of development for this project, no code is ever truly complete. As part of continuous improvement, the next phase in the roadmap is completing all the little pieces of functionality that </w:t>
+      </w:r>
+      <w:proofErr w:type="gramStart"/>
+      <w:r>
+        <w:rPr>
+          <w:rFonts w:ascii="Calibri" w:eastAsia="Calibri" w:hAnsi="Calibri" w:cs="Calibri"/>
+        </w:rPr>
+        <w:t>didn’t</w:t>
+      </w:r>
+      <w:proofErr w:type="gramEnd"/>
+      <w:r>
+        <w:rPr>
+          <w:rFonts w:ascii="Calibri" w:eastAsia="Calibri" w:hAnsi="Calibri" w:cs="Calibri"/>
+        </w:rPr>
+        <w:t xml:space="preserve"> quite get finished due to time constraints on the initial implementation. </w:t>
+      </w:r>
+    </w:p>
+    <w:p>
+      <w:pPr>
+        <w:rPr>
+          <w:rFonts w:ascii="Calibri" w:eastAsia="Calibri" w:hAnsi="Calibri" w:cs="Calibri"/>
+        </w:rPr>
+      </w:pPr>
+      <w:r>
+        <w:rPr>
+          <w:rFonts w:ascii="Calibri" w:eastAsia="Calibri" w:hAnsi="Calibri" w:cs="Calibri"/>
+        </w:rPr>
+        <w:t xml:space="preserve">First up in terms of future works are the 2 criteria from the project rules that </w:t>
+      </w:r>
+      <w:proofErr w:type="gramStart"/>
+      <w:r>
+        <w:rPr>
+          <w:rFonts w:ascii="Calibri" w:eastAsia="Calibri" w:hAnsi="Calibri" w:cs="Calibri"/>
+        </w:rPr>
+        <w:t>weren’t</w:t>
+      </w:r>
+      <w:proofErr w:type="gramEnd"/>
+      <w:r>
+        <w:rPr>
+          <w:rFonts w:ascii="Calibri" w:eastAsia="Calibri" w:hAnsi="Calibri" w:cs="Calibri"/>
+        </w:rPr>
+        <w:t xml:space="preserve"> fulfilled. These include being able to utilise QR codes to enable the non-registered user access to the app, and the join form auto filling with cosplayer information from the database if they are signed in.</w:t>
       </w:r>
     </w:p>
     <w:p>
@@ -193,20 +265,41 @@
         <w:rPr>
           <w:rFonts w:ascii="Calibri" w:eastAsia="Calibri" w:hAnsi="Calibri" w:cs="Calibri"/>
         </w:rPr>
-        <w:t xml:space="preserve">Question 1 is important due because every project needs to have a clear and concise set of documentation for users that want to engage with the application you’ve built. If there is no documentation it would be nearly impossible to users to install or implement the application. </w:t>
-      </w:r>
-    </w:p>
-    <w:p>
-      <w:pPr>
-        <w:rPr>
-          <w:rFonts w:ascii="Calibri" w:eastAsia="Calibri" w:hAnsi="Calibri" w:cs="Calibri"/>
-        </w:rPr>
-      </w:pPr>
-      <w:r>
-        <w:rPr>
-          <w:rFonts w:ascii="Calibri" w:eastAsia="Calibri" w:hAnsi="Calibri" w:cs="Calibri"/>
-        </w:rPr>
-        <w:t xml:space="preserve">Clear and concise documentation is also crucial when collaborating with other developers because while you may know your code insight out thanks to many hours spent pouring over it while coding, anyone looking from the outside does not. So, while you may have set certain parts of the code to behave in a certain way, without documenting it down another developer may view it as a bug in the code and “fix it”. So overall document everything to prevent a bad open-source collaborative development experience. </w:t>
+        <w:t xml:space="preserve">Question 1 is important due because every project needs to have a clear and concise set of documentation for users that want to engage with the application </w:t>
+      </w:r>
+      <w:proofErr w:type="gramStart"/>
+      <w:r>
+        <w:rPr>
+          <w:rFonts w:ascii="Calibri" w:eastAsia="Calibri" w:hAnsi="Calibri" w:cs="Calibri"/>
+        </w:rPr>
+        <w:t>you’ve</w:t>
+      </w:r>
+      <w:proofErr w:type="gramEnd"/>
+      <w:r>
+        <w:rPr>
+          <w:rFonts w:ascii="Calibri" w:eastAsia="Calibri" w:hAnsi="Calibri" w:cs="Calibri"/>
+        </w:rPr>
+        <w:t xml:space="preserve"> built. If there is no documentation it would be nearly impossible to users to install or implement the application. </w:t>
+      </w:r>
+    </w:p>
+    <w:p>
+      <w:pPr>
+        <w:rPr>
+          <w:rFonts w:ascii="Calibri" w:eastAsia="Calibri" w:hAnsi="Calibri" w:cs="Calibri"/>
+        </w:rPr>
+      </w:pPr>
+      <w:r>
+        <w:rPr>
+          <w:rFonts w:ascii="Calibri" w:eastAsia="Calibri" w:hAnsi="Calibri" w:cs="Calibri"/>
+        </w:rPr>
+        <w:t xml:space="preserve">Clear and concise documentation is also crucial when collaborating with other developers because while you may know your code insight out thanks to many hours spent pouring over it while coding, anyone looking from the outside does not. So, while you may have set certain parts of the code to behave in a certain way, without documenting it down another developer may view it as a bug in the </w:t>
+      </w:r>
+      <w:r>
+        <w:rPr>
+          <w:rFonts w:ascii="Calibri" w:eastAsia="Calibri" w:hAnsi="Calibri" w:cs="Calibri"/>
+        </w:rPr>
+        <w:lastRenderedPageBreak/>
+        <w:t xml:space="preserve">code and “fix it”. So overall document everything to prevent a bad open-source collaborative development experience. </w:t>
       </w:r>
     </w:p>
     <w:p>
@@ -232,42 +325,373 @@
         <w:rPr>
           <w:rFonts w:ascii="Calibri" w:eastAsia="Calibri" w:hAnsi="Calibri" w:cs="Calibri"/>
         </w:rPr>
-        <w:t xml:space="preserve">Question 3 is important when it comes to providing continuous improvement for the application. All good application have a plan in place for where to go once the initial implementation is done. This </w:t>
-      </w:r>
-      <w:r>
-        <w:rPr>
-          <w:rFonts w:ascii="Calibri" w:eastAsia="Calibri" w:hAnsi="Calibri" w:cs="Calibri"/>
+        <w:t>Question 3 is important when it comes to providing continuous improvement for the application. All good application have a plan in place for where to go once the initial implementation is done. This roadmap is particularly important when it comes to mapping out ways to  improve the user experience over time.</w:t>
+      </w:r>
+    </w:p>
+    <w:p>
+      <w:pPr>
+        <w:rPr>
+          <w:rFonts w:ascii="Calibri" w:eastAsia="Calibri" w:hAnsi="Calibri" w:cs="Calibri"/>
+        </w:rPr>
+      </w:pPr>
+      <w:r>
+        <w:rPr>
+          <w:rFonts w:ascii="Calibri" w:eastAsia="Calibri" w:hAnsi="Calibri" w:cs="Calibri"/>
+        </w:rPr>
+        <w:t>Question 4 is important as it reduces the overall file size of the application, by providing all of the 3rd party technologies as a link on the Content Delivery Network (CDN), the initial load time of the app is reduced.</w:t>
+      </w:r>
+    </w:p>
+    <w:p>
+      <w:pPr>
+        <w:rPr>
+          <w:rFonts w:ascii="Calibri" w:eastAsia="Calibri" w:hAnsi="Calibri" w:cs="Calibri"/>
+          <w:b/>
+        </w:rPr>
+      </w:pPr>
+      <w:r>
+        <w:rPr>
+          <w:rFonts w:ascii="Calibri" w:eastAsia="Calibri" w:hAnsi="Calibri" w:cs="Calibri"/>
+          <w:b/>
+        </w:rPr>
+        <w:t>6. What other types of documentation may be necessary for this project?</w:t>
+      </w:r>
+      <w:r>
+        <w:rPr>
+          <w:rFonts w:ascii="Calibri" w:eastAsia="Calibri" w:hAnsi="Calibri" w:cs="Calibri"/>
+          <w:b/>
+        </w:rPr>
+        <w:tab/>
+      </w:r>
+    </w:p>
+    <w:p>
+      <w:pPr>
+        <w:rPr>
+          <w:rFonts w:ascii="Calibri" w:eastAsia="Calibri" w:hAnsi="Calibri" w:cs="Calibri"/>
+        </w:rPr>
+      </w:pPr>
+      <w:r>
+        <w:rPr>
+          <w:rFonts w:ascii="Calibri" w:eastAsia="Calibri" w:hAnsi="Calibri" w:cs="Calibri"/>
+        </w:rPr>
+        <w:t xml:space="preserve">At the completion of the project, a final report on what changed from the original proposal through to the final completed app would need to be completed. Not only to detail what has changed but also to inform the client for the project what has been implemented and what may need modifications or updates in the future. </w:t>
+      </w:r>
+    </w:p>
+    <w:p>
+      <w:pPr>
+        <w:rPr>
+          <w:rFonts w:ascii="Calibri" w:eastAsia="Calibri" w:hAnsi="Calibri" w:cs="Calibri"/>
+          <w:b/>
+        </w:rPr>
+      </w:pPr>
+      <w:r>
+        <w:rPr>
+          <w:rFonts w:ascii="Calibri" w:eastAsia="Calibri" w:hAnsi="Calibri" w:cs="Calibri"/>
+          <w:b/>
+        </w:rPr>
+        <w:t xml:space="preserve"> </w:t>
+      </w:r>
+    </w:p>
+    <w:p>
+      <w:pPr>
+        <w:pStyle w:val="Heading2"/>
+        <w:rPr>
+          <w:rFonts w:eastAsia="Calibri"/>
+        </w:rPr>
+      </w:pPr>
+      <w:r>
+        <w:rPr>
+          <w:rFonts w:eastAsia="Calibri"/>
+        </w:rPr>
+        <w:t>PART B – Continuous Improvement</w:t>
+      </w:r>
+    </w:p>
+    <w:p>
+      <w:pPr>
+        <w:rPr>
+          <w:rFonts w:ascii="Calibri" w:eastAsia="Calibri" w:hAnsi="Calibri" w:cs="Calibri"/>
+          <w:b/>
+        </w:rPr>
+      </w:pPr>
+      <w:r>
+        <w:rPr>
+          <w:rFonts w:ascii="Calibri" w:eastAsia="Calibri" w:hAnsi="Calibri" w:cs="Calibri"/>
+          <w:b/>
+        </w:rPr>
+        <w:t>7. What portions of the development went particularly well</w:t>
+      </w:r>
+    </w:p>
+    <w:p>
+      <w:pPr>
+        <w:rPr>
+          <w:rFonts w:ascii="Calibri" w:eastAsia="Calibri" w:hAnsi="Calibri" w:cs="Calibri"/>
+        </w:rPr>
+      </w:pPr>
+      <w:r>
+        <w:rPr>
+          <w:rFonts w:ascii="Calibri" w:eastAsia="Calibri" w:hAnsi="Calibri" w:cs="Calibri"/>
+        </w:rPr>
+        <w:t xml:space="preserve">I excelled in the HTML and CSS, so that went pretty smoothly in terms of creating the mock-up design for the site, and further implementing it into the completed version of the app. I was also able to get some of the PHP functions such as my join, login and register functions written and functional before needing help with the base case to get them to function correctly. </w:t>
+      </w:r>
+    </w:p>
+    <w:p>
+      <w:pPr>
+        <w:rPr>
+          <w:rFonts w:ascii="Calibri" w:eastAsia="Calibri" w:hAnsi="Calibri" w:cs="Calibri"/>
+          <w:b/>
+        </w:rPr>
+      </w:pPr>
+      <w:r>
+        <w:rPr>
+          <w:rFonts w:ascii="Calibri" w:eastAsia="Calibri" w:hAnsi="Calibri" w:cs="Calibri"/>
+          <w:b/>
+        </w:rPr>
+        <w:t>8. What was the most difficult to implement</w:t>
+      </w:r>
+    </w:p>
+    <w:p>
+      <w:pPr>
+        <w:rPr>
+          <w:rFonts w:ascii="Calibri" w:eastAsia="Calibri" w:hAnsi="Calibri" w:cs="Calibri"/>
+        </w:rPr>
+      </w:pPr>
+      <w:r>
+        <w:rPr>
+          <w:rFonts w:ascii="Calibri" w:eastAsia="Calibri" w:hAnsi="Calibri" w:cs="Calibri"/>
+        </w:rPr>
+        <w:t xml:space="preserve">The most challenging part of this development was the building the base case (as it was a completely new style of coding for me and it was a steep learning curve to make it work and then another steep learning curve to relearn and reformat it to make it functionally correct) as well as the JS section of the coding (it is my weakest coding language and I still have a long way to go when it comes to being fully competent). </w:t>
+      </w:r>
+    </w:p>
+    <w:p>
+      <w:pPr>
+        <w:rPr>
+          <w:rFonts w:ascii="Calibri" w:eastAsia="Calibri" w:hAnsi="Calibri" w:cs="Calibri"/>
+        </w:rPr>
+      </w:pPr>
+      <w:r>
+        <w:rPr>
+          <w:rFonts w:ascii="Calibri" w:eastAsia="Calibri" w:hAnsi="Calibri" w:cs="Calibri"/>
+        </w:rPr>
+        <w:t xml:space="preserve">I have also found that React has been a challenge for me to learn and implement. I completed the React Tic Tac Toe exercise twice but still struggled with grasping basic concepts of the technology as a whole. </w:t>
+      </w:r>
+    </w:p>
+    <w:p>
+      <w:pPr>
+        <w:rPr>
+          <w:rFonts w:ascii="Calibri" w:eastAsia="Calibri" w:hAnsi="Calibri" w:cs="Calibri"/>
+          <w:b/>
+        </w:rPr>
+      </w:pPr>
+      <w:r>
+        <w:rPr>
+          <w:rFonts w:ascii="Calibri" w:eastAsia="Calibri" w:hAnsi="Calibri" w:cs="Calibri"/>
+          <w:b/>
+        </w:rPr>
+        <w:t>9. If you had the chance to do this again, what would you do differently?</w:t>
+      </w:r>
+    </w:p>
+    <w:p>
+      <w:pPr>
+        <w:rPr>
+          <w:rFonts w:ascii="Calibri" w:eastAsia="Calibri" w:hAnsi="Calibri" w:cs="Calibri"/>
+        </w:rPr>
+      </w:pPr>
+      <w:r>
+        <w:rPr>
+          <w:rFonts w:ascii="Calibri" w:eastAsia="Calibri" w:hAnsi="Calibri" w:cs="Calibri"/>
+        </w:rPr>
+        <w:t xml:space="preserve">Get started on learning my framework at an earlier time. React is by far the most challenging part of the assessment even bypassing the JS and PHP integration that I implemented in Proj 2 and Ux2. I would also spend more time in the early days of the assignment working on my code instead of putting it as a lower priority than the other assessments I had due. Putting it off resulted in a massive time crunch during the midsemester break and more than one hit to my mental health when my code </w:t>
+      </w:r>
+      <w:proofErr w:type="gramStart"/>
+      <w:r>
+        <w:rPr>
+          <w:rFonts w:ascii="Calibri" w:eastAsia="Calibri" w:hAnsi="Calibri" w:cs="Calibri"/>
+        </w:rPr>
+        <w:t>wasn't</w:t>
+      </w:r>
+      <w:proofErr w:type="gramEnd"/>
+      <w:r>
+        <w:rPr>
+          <w:rFonts w:ascii="Calibri" w:eastAsia="Calibri" w:hAnsi="Calibri" w:cs="Calibri"/>
+        </w:rPr>
+        <w:t xml:space="preserve"> complete by the due date. </w:t>
+      </w:r>
+    </w:p>
+    <w:p>
+      <w:pPr>
+        <w:rPr>
+          <w:rFonts w:ascii="Calibri" w:eastAsia="Calibri" w:hAnsi="Calibri" w:cs="Calibri"/>
+          <w:b/>
+        </w:rPr>
+      </w:pPr>
+      <w:r>
+        <w:rPr>
+          <w:rFonts w:ascii="Calibri" w:eastAsia="Calibri" w:hAnsi="Calibri" w:cs="Calibri"/>
+          <w:b/>
         </w:rPr>
         <w:lastRenderedPageBreak/>
-        <w:t>roadmap is particularly important when it comes to mapping out ways to  improve the user experience over time.</w:t>
-      </w:r>
-    </w:p>
-    <w:p>
-      <w:pPr>
-        <w:rPr>
-          <w:rFonts w:ascii="Calibri" w:eastAsia="Calibri" w:hAnsi="Calibri" w:cs="Calibri"/>
-        </w:rPr>
-      </w:pPr>
-      <w:r>
-        <w:rPr>
-          <w:rFonts w:ascii="Calibri" w:eastAsia="Calibri" w:hAnsi="Calibri" w:cs="Calibri"/>
-        </w:rPr>
-        <w:t>Question 4 is important as it reduces the overall file size of the application, by providing all of the 3rd party technologies as a link on the Content Delivery Network (CDN), the initial load time of the app is reduced.</w:t>
-      </w:r>
-    </w:p>
-    <w:p>
-      <w:pPr>
-        <w:rPr>
-          <w:rFonts w:ascii="Calibri" w:eastAsia="Calibri" w:hAnsi="Calibri" w:cs="Calibri"/>
-          <w:b/>
-        </w:rPr>
-      </w:pPr>
-      <w:r>
-        <w:rPr>
-          <w:rFonts w:ascii="Calibri" w:eastAsia="Calibri" w:hAnsi="Calibri" w:cs="Calibri"/>
-          <w:b/>
-        </w:rPr>
-        <w:t>6. What other types of documentation may be necessary for this project?</w:t>
+        <w:t>10. What parts of the implementation incomplete at this stage of delivery?</w:t>
+      </w:r>
+    </w:p>
+    <w:p>
+      <w:pPr>
+        <w:rPr>
+          <w:rFonts w:ascii="Calibri" w:eastAsia="Calibri" w:hAnsi="Calibri" w:cs="Calibri"/>
+        </w:rPr>
+      </w:pPr>
+      <w:r>
+        <w:rPr>
+          <w:rFonts w:ascii="Calibri" w:eastAsia="Calibri" w:hAnsi="Calibri" w:cs="Calibri"/>
+        </w:rPr>
+        <w:t xml:space="preserve">At this point of delivery, there are 3 critical parts of my original project plan that are still outstanding and incomplete. </w:t>
+      </w:r>
+    </w:p>
+    <w:p>
+      <w:pPr>
+        <w:rPr>
+          <w:rFonts w:ascii="Calibri" w:eastAsia="Calibri" w:hAnsi="Calibri" w:cs="Calibri"/>
+        </w:rPr>
+      </w:pPr>
+      <w:r>
+        <w:rPr>
+          <w:rFonts w:ascii="Calibri" w:eastAsia="Calibri" w:hAnsi="Calibri" w:cs="Calibri"/>
+        </w:rPr>
+        <w:t>1- The ability to access the app with a QR code</w:t>
+      </w:r>
+    </w:p>
+    <w:p>
+      <w:pPr>
+        <w:rPr>
+          <w:rFonts w:ascii="Calibri" w:eastAsia="Calibri" w:hAnsi="Calibri" w:cs="Calibri"/>
+        </w:rPr>
+      </w:pPr>
+      <w:r>
+        <w:rPr>
+          <w:rFonts w:ascii="Calibri" w:eastAsia="Calibri" w:hAnsi="Calibri" w:cs="Calibri"/>
+        </w:rPr>
+        <w:t>2- The mobile phone (text) and push notification code</w:t>
+      </w:r>
+    </w:p>
+    <w:p>
+      <w:pPr>
+        <w:rPr>
+          <w:rFonts w:ascii="Calibri" w:eastAsia="Calibri" w:hAnsi="Calibri" w:cs="Calibri"/>
+        </w:rPr>
+      </w:pPr>
+      <w:r>
+        <w:rPr>
+          <w:rFonts w:ascii="Calibri" w:eastAsia="Calibri" w:hAnsi="Calibri" w:cs="Calibri"/>
+        </w:rPr>
+        <w:t xml:space="preserve">3- The restriction on having a user register with the same costume more than once per day. </w:t>
+      </w:r>
+    </w:p>
+    <w:p>
+      <w:pPr>
+        <w:rPr>
+          <w:rFonts w:ascii="Calibri" w:eastAsia="Calibri" w:hAnsi="Calibri" w:cs="Calibri"/>
+          <w:b/>
+        </w:rPr>
+      </w:pPr>
+      <w:r>
+        <w:rPr>
+          <w:rFonts w:ascii="Calibri" w:eastAsia="Calibri" w:hAnsi="Calibri" w:cs="Calibri"/>
+          <w:b/>
+        </w:rPr>
+        <w:t>11. Write and reflect on "Quality Assurance" how are you practising this?</w:t>
+      </w:r>
+    </w:p>
+    <w:p>
+      <w:pPr>
+        <w:rPr>
+          <w:rFonts w:ascii="Calibri" w:eastAsia="Calibri" w:hAnsi="Calibri" w:cs="Calibri"/>
+        </w:rPr>
+      </w:pPr>
+      <w:r>
+        <w:rPr>
+          <w:rFonts w:ascii="Calibri" w:eastAsia="Calibri" w:hAnsi="Calibri" w:cs="Calibri"/>
+        </w:rPr>
+        <w:t xml:space="preserve">Within web app, development and ICT solutions in general quality assurance is one of the most important elements to implement. Quality Assurance is a series of checks, balances and requirements that ensure that the resulting app that is created by a developer meets the expectations and requirements of the initial proposal and of the client. </w:t>
+      </w:r>
+    </w:p>
+    <w:p>
+      <w:pPr>
+        <w:rPr>
+          <w:rFonts w:ascii="Calibri" w:eastAsia="Calibri" w:hAnsi="Calibri" w:cs="Calibri"/>
+        </w:rPr>
+      </w:pPr>
+      <w:r>
+        <w:rPr>
+          <w:rFonts w:ascii="Calibri" w:eastAsia="Calibri" w:hAnsi="Calibri" w:cs="Calibri"/>
+        </w:rPr>
+        <w:t xml:space="preserve">To ensure that as many (if not all) of the required deliverables for The Cosplay Queue are met, I have been referring to the proposal created in Proj 1 at every step of the development process. If I have made changes to the scope of the project or to one of the required deliverables, I have documented it and discussed reasons as to why they haven't/can't be implemented at this time. </w:t>
+      </w:r>
+    </w:p>
+    <w:p>
+      <w:pPr>
+        <w:rPr>
+          <w:rFonts w:ascii="Calibri" w:eastAsia="Calibri" w:hAnsi="Calibri" w:cs="Calibri"/>
+        </w:rPr>
+      </w:pPr>
+      <w:r>
+        <w:rPr>
+          <w:rFonts w:ascii="Calibri" w:eastAsia="Calibri" w:hAnsi="Calibri" w:cs="Calibri"/>
+        </w:rPr>
+        <w:t xml:space="preserve">Changes such as the removal of the restrictions limiting a user to a single registration per costume per day have been decided on via discussion with peers and potential users of the application. </w:t>
+      </w:r>
+    </w:p>
+    <w:p>
+      <w:pPr>
+        <w:rPr>
+          <w:rFonts w:ascii="Calibri" w:eastAsia="Calibri" w:hAnsi="Calibri" w:cs="Calibri"/>
+        </w:rPr>
+      </w:pPr>
+      <w:r>
+        <w:rPr>
+          <w:rFonts w:ascii="Calibri" w:eastAsia="Calibri" w:hAnsi="Calibri" w:cs="Calibri"/>
+        </w:rPr>
+        <w:t xml:space="preserve">Upon completion of each stage of development, a set of checks were performed against the list of required functionalities to ensure that everything was working as expected. </w:t>
+      </w:r>
+    </w:p>
+    <w:p>
+      <w:pPr>
+        <w:rPr>
+          <w:rFonts w:ascii="Calibri" w:eastAsia="Calibri" w:hAnsi="Calibri" w:cs="Calibri"/>
+          <w:b/>
+        </w:rPr>
+      </w:pPr>
+      <w:r>
+        <w:rPr>
+          <w:rFonts w:ascii="Calibri" w:eastAsia="Calibri" w:hAnsi="Calibri" w:cs="Calibri"/>
+          <w:b/>
+        </w:rPr>
+        <w:t>12. How much of the prototype UX1 remains in the final project?</w:t>
+      </w:r>
+    </w:p>
+    <w:p>
+      <w:pPr>
+        <w:rPr>
+          <w:rFonts w:ascii="Calibri" w:eastAsia="Calibri" w:hAnsi="Calibri" w:cs="Calibri"/>
+        </w:rPr>
+      </w:pPr>
+      <w:r>
+        <w:rPr>
+          <w:rFonts w:ascii="Calibri" w:eastAsia="Calibri" w:hAnsi="Calibri" w:cs="Calibri"/>
+        </w:rPr>
+        <w:t xml:space="preserve">Looking back at the prototype that I created in UX1, the majority of the home page design has remained as it was in the original design. The contents of the other pages that were submitted still remain; however, their location has changed so that they now reside solely on the home page, contained within collapsible sections and modals. </w:t>
+      </w:r>
+    </w:p>
+    <w:p>
+      <w:pPr>
+        <w:rPr>
+          <w:rFonts w:ascii="Calibri" w:eastAsia="Calibri" w:hAnsi="Calibri" w:cs="Calibri"/>
+          <w:b/>
+        </w:rPr>
+      </w:pPr>
+      <w:r>
+        <w:rPr>
+          <w:rFonts w:ascii="Calibri" w:eastAsia="Calibri" w:hAnsi="Calibri" w:cs="Calibri"/>
+          <w:b/>
+        </w:rPr>
+        <w:t xml:space="preserve">13. Where has your project Object-Oriented programming implemented? </w:t>
       </w:r>
       <w:r>
         <w:rPr>
@@ -287,560 +711,284 @@
         <w:rPr>
           <w:rFonts w:ascii="Calibri" w:eastAsia="Calibri" w:hAnsi="Calibri" w:cs="Calibri"/>
         </w:rPr>
-        <w:t xml:space="preserve">At the completion of the project, a final report on what changed from the original proposal through to the final completed app would need to be completed. Not only to detail what has changed but also to inform the client for the project what has been implemented and what may need modifications or updates in the future. </w:t>
-      </w:r>
-    </w:p>
-    <w:p>
-      <w:pPr>
-        <w:rPr>
-          <w:rFonts w:ascii="Calibri" w:eastAsia="Calibri" w:hAnsi="Calibri" w:cs="Calibri"/>
-          <w:b/>
-        </w:rPr>
-      </w:pPr>
-      <w:r>
-        <w:rPr>
-          <w:rFonts w:ascii="Calibri" w:eastAsia="Calibri" w:hAnsi="Calibri" w:cs="Calibri"/>
-          <w:b/>
-        </w:rPr>
-        <w:t xml:space="preserve"> </w:t>
-      </w:r>
-    </w:p>
-    <w:p>
-      <w:pPr>
-        <w:rPr>
-          <w:rFonts w:ascii="Calibri" w:eastAsia="Calibri" w:hAnsi="Calibri" w:cs="Calibri"/>
-          <w:b/>
-        </w:rPr>
-      </w:pPr>
-      <w:r>
-        <w:rPr>
-          <w:rFonts w:ascii="Calibri" w:eastAsia="Calibri" w:hAnsi="Calibri" w:cs="Calibri"/>
-          <w:b/>
-        </w:rPr>
-        <w:t>PART B – Continuous Improvement</w:t>
-      </w:r>
-    </w:p>
-    <w:p>
-      <w:pPr>
-        <w:rPr>
-          <w:rFonts w:ascii="Calibri" w:eastAsia="Calibri" w:hAnsi="Calibri" w:cs="Calibri"/>
-          <w:b/>
-        </w:rPr>
-      </w:pPr>
-      <w:r>
-        <w:rPr>
-          <w:rFonts w:ascii="Calibri" w:eastAsia="Calibri" w:hAnsi="Calibri" w:cs="Calibri"/>
-          <w:b/>
-        </w:rPr>
-        <w:t>7. What portions of the development went particularly well</w:t>
-      </w:r>
-    </w:p>
-    <w:p>
-      <w:pPr>
-        <w:rPr>
-          <w:rFonts w:ascii="Calibri" w:eastAsia="Calibri" w:hAnsi="Calibri" w:cs="Calibri"/>
-        </w:rPr>
-      </w:pPr>
-      <w:r>
-        <w:rPr>
-          <w:rFonts w:ascii="Calibri" w:eastAsia="Calibri" w:hAnsi="Calibri" w:cs="Calibri"/>
-        </w:rPr>
-        <w:t xml:space="preserve">I excelled in the HTML and CSS, so that went pretty smoothly in terms of creating the mock-up design for the site, and further implementing it into the completed version of the app. I was also able to get some of the PHP functions such as my join, login and register functions written and functional before needing help with the base case to get them to function correctly. </w:t>
-      </w:r>
-    </w:p>
-    <w:p>
-      <w:pPr>
-        <w:rPr>
-          <w:rFonts w:ascii="Calibri" w:eastAsia="Calibri" w:hAnsi="Calibri" w:cs="Calibri"/>
-          <w:b/>
-        </w:rPr>
-      </w:pPr>
-      <w:r>
-        <w:rPr>
-          <w:rFonts w:ascii="Calibri" w:eastAsia="Calibri" w:hAnsi="Calibri" w:cs="Calibri"/>
-          <w:b/>
-        </w:rPr>
-        <w:t>8. What was the most difficult to implement</w:t>
-      </w:r>
-    </w:p>
-    <w:p>
-      <w:pPr>
-        <w:rPr>
-          <w:rFonts w:ascii="Calibri" w:eastAsia="Calibri" w:hAnsi="Calibri" w:cs="Calibri"/>
-        </w:rPr>
-      </w:pPr>
-      <w:r>
-        <w:rPr>
-          <w:rFonts w:ascii="Calibri" w:eastAsia="Calibri" w:hAnsi="Calibri" w:cs="Calibri"/>
-        </w:rPr>
-        <w:t xml:space="preserve">The most challenging part of this development was the building the base case (as it was a completely new style of coding for me and it was a steep learning curve to make it work and then another steep learning curve to relearn and reformat it to make it functionally correct) as well as the JS section of the coding (it is my weakest coding language and I still have a long way to go when it comes to being fully competent). </w:t>
-      </w:r>
-    </w:p>
-    <w:p>
-      <w:pPr>
-        <w:rPr>
-          <w:rFonts w:ascii="Calibri" w:eastAsia="Calibri" w:hAnsi="Calibri" w:cs="Calibri"/>
-        </w:rPr>
-      </w:pPr>
-      <w:r>
-        <w:rPr>
-          <w:rFonts w:ascii="Calibri" w:eastAsia="Calibri" w:hAnsi="Calibri" w:cs="Calibri"/>
-        </w:rPr>
-        <w:t xml:space="preserve">I have also found that React has been a challenge for me to learn and implement. I completed the React Tic Tac Toe exercise twice but still struggled with grasping basic concepts of the technology as a whole. </w:t>
-      </w:r>
-    </w:p>
-    <w:p>
-      <w:pPr>
-        <w:rPr>
-          <w:rFonts w:ascii="Calibri" w:eastAsia="Calibri" w:hAnsi="Calibri" w:cs="Calibri"/>
-          <w:b/>
-        </w:rPr>
-      </w:pPr>
-      <w:r>
-        <w:rPr>
-          <w:rFonts w:ascii="Calibri" w:eastAsia="Calibri" w:hAnsi="Calibri" w:cs="Calibri"/>
-          <w:b/>
-        </w:rPr>
-        <w:t>9. If you had the chance to do this again, what would you do differently?</w:t>
-      </w:r>
-    </w:p>
-    <w:p>
-      <w:pPr>
-        <w:rPr>
-          <w:rFonts w:ascii="Calibri" w:eastAsia="Calibri" w:hAnsi="Calibri" w:cs="Calibri"/>
-        </w:rPr>
-      </w:pPr>
-      <w:r>
-        <w:rPr>
-          <w:rFonts w:ascii="Calibri" w:eastAsia="Calibri" w:hAnsi="Calibri" w:cs="Calibri"/>
-        </w:rPr>
-        <w:t xml:space="preserve">Get started on learning my framework at an earlier time. React is by far the most challenging part of the assessment even bypassing the JS and PHP integration that I implemented in Proj 2 and Ux2. I would also spend more time in the early days of the assignment working on my code instead of putting it as a lower priority than the other assessments I had due. Putting it off resulted in a massive time crunch during the midsemester break and more than one hit to my mental health when my code wasn't complete by the due date. </w:t>
-      </w:r>
-    </w:p>
-    <w:p>
-      <w:pPr>
-        <w:rPr>
-          <w:rFonts w:ascii="Calibri" w:eastAsia="Calibri" w:hAnsi="Calibri" w:cs="Calibri"/>
-          <w:b/>
-        </w:rPr>
-      </w:pPr>
-      <w:r>
-        <w:rPr>
-          <w:rFonts w:ascii="Calibri" w:eastAsia="Calibri" w:hAnsi="Calibri" w:cs="Calibri"/>
-          <w:b/>
-        </w:rPr>
-        <w:t>10. What parts of the implementation incomplete at this stage of delivery?</w:t>
-      </w:r>
-    </w:p>
-    <w:p>
-      <w:pPr>
-        <w:rPr>
-          <w:rFonts w:ascii="Calibri" w:eastAsia="Calibri" w:hAnsi="Calibri" w:cs="Calibri"/>
-        </w:rPr>
-      </w:pPr>
-      <w:r>
-        <w:rPr>
-          <w:rFonts w:ascii="Calibri" w:eastAsia="Calibri" w:hAnsi="Calibri" w:cs="Calibri"/>
-        </w:rPr>
-        <w:t xml:space="preserve">At this point of delivery, there are 3 critical parts of my original project plan that are still outstanding and incomplete. </w:t>
-      </w:r>
-    </w:p>
-    <w:p>
-      <w:pPr>
-        <w:rPr>
-          <w:rFonts w:ascii="Calibri" w:eastAsia="Calibri" w:hAnsi="Calibri" w:cs="Calibri"/>
-        </w:rPr>
-      </w:pPr>
-      <w:r>
-        <w:rPr>
-          <w:rFonts w:ascii="Calibri" w:eastAsia="Calibri" w:hAnsi="Calibri" w:cs="Calibri"/>
-        </w:rPr>
-        <w:t>1- The ability to access the app with a QR code</w:t>
-      </w:r>
-    </w:p>
-    <w:p>
-      <w:pPr>
-        <w:rPr>
-          <w:rFonts w:ascii="Calibri" w:eastAsia="Calibri" w:hAnsi="Calibri" w:cs="Calibri"/>
-        </w:rPr>
-      </w:pPr>
-      <w:r>
-        <w:rPr>
-          <w:rFonts w:ascii="Calibri" w:eastAsia="Calibri" w:hAnsi="Calibri" w:cs="Calibri"/>
-        </w:rPr>
-        <w:t>2- The mobile phone (text) and push notification code</w:t>
-      </w:r>
-    </w:p>
-    <w:p>
-      <w:pPr>
-        <w:rPr>
-          <w:rFonts w:ascii="Calibri" w:eastAsia="Calibri" w:hAnsi="Calibri" w:cs="Calibri"/>
-        </w:rPr>
-      </w:pPr>
-      <w:r>
-        <w:rPr>
-          <w:rFonts w:ascii="Calibri" w:eastAsia="Calibri" w:hAnsi="Calibri" w:cs="Calibri"/>
+        <w:t xml:space="preserve">Object-Orientated Programming (OOP) was implemented in multiple ways throughout the project, but most prominently through the use of PHP and JavaScript as key coding languages. </w:t>
+      </w:r>
+    </w:p>
+    <w:p>
+      <w:pPr>
+        <w:rPr>
+          <w:rFonts w:ascii="Calibri" w:eastAsia="Calibri" w:hAnsi="Calibri" w:cs="Calibri"/>
+        </w:rPr>
+      </w:pPr>
+      <w:r>
+        <w:rPr>
+          <w:rFonts w:ascii="Calibri" w:eastAsia="Calibri" w:hAnsi="Calibri" w:cs="Calibri"/>
+        </w:rPr>
+        <w:t xml:space="preserve">The implementation of the base case is an example of the "Don't Repeat Yourself" (DRY) principle as it demonstrates a central location for all the code and from there functions can be called as many times as necessary without repeating code.  </w:t>
+      </w:r>
+    </w:p>
+    <w:p>
+      <w:pPr>
+        <w:rPr>
+          <w:rFonts w:ascii="Calibri" w:eastAsia="Calibri" w:hAnsi="Calibri" w:cs="Calibri"/>
+          <w:b/>
+        </w:rPr>
+      </w:pPr>
+      <w:r>
+        <w:rPr>
+          <w:rFonts w:ascii="Calibri" w:eastAsia="Calibri" w:hAnsi="Calibri" w:cs="Calibri"/>
+        </w:rPr>
+        <w:t xml:space="preserve">Using React to construct the backend of the app is also an instance of OOP as the way JSX is structured as a language, both data and functions are passed at the same time and within the same object. </w:t>
+      </w:r>
+      <w:r>
+        <w:rPr>
+          <w:rFonts w:ascii="Calibri" w:eastAsia="Calibri" w:hAnsi="Calibri" w:cs="Calibri"/>
+          <w:b/>
+        </w:rPr>
+        <w:tab/>
+      </w:r>
+      <w:r>
+        <w:rPr>
+          <w:rFonts w:ascii="Calibri" w:eastAsia="Calibri" w:hAnsi="Calibri" w:cs="Calibri"/>
+          <w:b/>
+        </w:rPr>
+        <w:tab/>
+      </w:r>
+    </w:p>
+    <w:p>
+      <w:pPr>
+        <w:rPr>
+          <w:rFonts w:ascii="Calibri" w:eastAsia="Calibri" w:hAnsi="Calibri" w:cs="Calibri"/>
+          <w:b/>
+        </w:rPr>
+      </w:pPr>
+      <w:r>
+        <w:rPr>
+          <w:rFonts w:ascii="Calibri" w:eastAsia="Calibri" w:hAnsi="Calibri" w:cs="Calibri"/>
+          <w:b/>
+        </w:rPr>
+        <w:br w:type="page"/>
+      </w:r>
+    </w:p>
+    <w:p>
+      <w:pPr>
+        <w:rPr>
+          <w:rFonts w:ascii="Calibri" w:eastAsia="Calibri" w:hAnsi="Calibri" w:cs="Calibri"/>
+          <w:b/>
+        </w:rPr>
+      </w:pPr>
+    </w:p>
+    <w:p>
+      <w:pPr>
+        <w:pStyle w:val="Heading2"/>
+        <w:rPr>
+          <w:rFonts w:eastAsia="Calibri"/>
+        </w:rPr>
+      </w:pPr>
+      <w:r>
+        <w:rPr>
+          <w:rFonts w:eastAsia="Calibri"/>
+        </w:rPr>
+        <w:t>PART C – Presentation</w:t>
+      </w:r>
+    </w:p>
+    <w:p>
+      <w:pPr>
+        <w:rPr>
+          <w:rFonts w:ascii="Calibri" w:eastAsia="Calibri" w:hAnsi="Calibri" w:cs="Calibri"/>
+          <w:b/>
+        </w:rPr>
+      </w:pPr>
+      <w:r>
+        <w:rPr>
+          <w:rFonts w:ascii="Calibri" w:eastAsia="Calibri" w:hAnsi="Calibri" w:cs="Calibri"/>
+          <w:b/>
+        </w:rPr>
+        <w:t xml:space="preserve">14. Student to present three measurable criteria from the project plan (PROJ1) </w:t>
+      </w:r>
+    </w:p>
+    <w:p>
+      <w:pPr>
+        <w:rPr>
+          <w:rFonts w:ascii="Calibri" w:eastAsia="Calibri" w:hAnsi="Calibri" w:cs="Calibri"/>
+        </w:rPr>
+      </w:pPr>
+      <w:r>
+        <w:rPr>
+          <w:rFonts w:ascii="Calibri" w:eastAsia="Calibri" w:hAnsi="Calibri" w:cs="Calibri"/>
+        </w:rPr>
+        <w:t>3 measurables: Join Queue, Register, Dequeue, Login, Update Details</w:t>
+      </w:r>
+    </w:p>
+    <w:p>
+      <w:pPr>
+        <w:rPr>
+          <w:rFonts w:ascii="Calibri" w:eastAsia="Calibri" w:hAnsi="Calibri" w:cs="Calibri"/>
+          <w:b/>
+        </w:rPr>
+      </w:pPr>
+      <w:r>
+        <w:rPr>
+          <w:rFonts w:ascii="Calibri" w:eastAsia="Calibri" w:hAnsi="Calibri" w:cs="Calibri"/>
+          <w:b/>
+        </w:rPr>
+        <w:t xml:space="preserve">15. Present Web App (solution) to class </w:t>
+      </w:r>
+    </w:p>
+    <w:p>
+      <w:pPr>
+        <w:rPr>
+          <w:rFonts w:ascii="Calibri" w:eastAsia="Calibri" w:hAnsi="Calibri" w:cs="Calibri"/>
+        </w:rPr>
+      </w:pPr>
+      <w:r>
+        <w:rPr>
+          <w:rFonts w:ascii="Calibri" w:eastAsia="Calibri" w:hAnsi="Calibri" w:cs="Calibri"/>
+        </w:rPr>
+        <w:t>Complete</w:t>
+      </w:r>
+    </w:p>
+    <w:p>
+      <w:pPr>
+        <w:rPr>
+          <w:rFonts w:ascii="Calibri" w:eastAsia="Calibri" w:hAnsi="Calibri" w:cs="Calibri"/>
+          <w:b/>
+        </w:rPr>
+      </w:pPr>
+      <w:r>
+        <w:rPr>
+          <w:rFonts w:ascii="Calibri" w:eastAsia="Calibri" w:hAnsi="Calibri" w:cs="Calibri"/>
+          <w:b/>
+        </w:rPr>
+        <w:t>16. Seek feedback from your peers on level of quality, based on project plan</w:t>
+      </w:r>
+    </w:p>
+    <w:p>
+      <w:pPr>
+        <w:rPr>
+          <w:rFonts w:ascii="Calibri" w:eastAsia="Calibri" w:hAnsi="Calibri" w:cs="Calibri"/>
+        </w:rPr>
+      </w:pPr>
+      <w:r>
+        <w:rPr>
+          <w:rFonts w:ascii="Calibri" w:eastAsia="Calibri" w:hAnsi="Calibri" w:cs="Calibri"/>
+        </w:rPr>
+        <w:t>Complete</w:t>
+      </w:r>
+    </w:p>
+    <w:p>
+      <w:pPr>
+        <w:rPr>
+          <w:rFonts w:ascii="Calibri" w:eastAsia="Calibri" w:hAnsi="Calibri" w:cs="Calibri"/>
+          <w:b/>
+        </w:rPr>
+      </w:pPr>
+      <w:r>
+        <w:rPr>
+          <w:rFonts w:ascii="Calibri" w:eastAsia="Calibri" w:hAnsi="Calibri" w:cs="Calibri"/>
+          <w:b/>
+        </w:rPr>
+        <w:t>17. Rectify any failings as a result of this activity</w:t>
+      </w:r>
+    </w:p>
+    <w:p>
+      <w:pPr>
+        <w:rPr>
+          <w:rFonts w:ascii="Calibri" w:eastAsia="Calibri" w:hAnsi="Calibri" w:cs="Calibri"/>
+        </w:rPr>
+      </w:pPr>
+      <w:r>
+        <w:rPr>
+          <w:rFonts w:ascii="Calibri" w:eastAsia="Calibri" w:hAnsi="Calibri" w:cs="Calibri"/>
+        </w:rPr>
+        <w:t>Complete</w:t>
+      </w:r>
+    </w:p>
+    <w:p>
+      <w:pPr>
+        <w:pStyle w:val="Heading2"/>
+        <w:rPr>
+          <w:rFonts w:eastAsia="Calibri"/>
+        </w:rPr>
+      </w:pPr>
+      <w:r>
+        <w:rPr>
+          <w:rFonts w:eastAsia="Calibri"/>
+        </w:rPr>
+        <w:t>PART D</w:t>
+      </w:r>
+    </w:p>
+    <w:p>
+      <w:pPr>
+        <w:rPr>
+          <w:rFonts w:ascii="Calibri" w:eastAsia="Calibri" w:hAnsi="Calibri" w:cs="Calibri"/>
+          <w:b/>
+        </w:rPr>
+      </w:pPr>
+      <w:r>
+        <w:rPr>
+          <w:rFonts w:ascii="Calibri" w:eastAsia="Calibri" w:hAnsi="Calibri" w:cs="Calibri"/>
+          <w:b/>
+        </w:rPr>
+        <w:t>1. Check final application in a Desktop version of Chrome &amp; Firefox + IOS and Android phones</w:t>
+      </w:r>
+    </w:p>
+    <w:p>
+      <w:pPr>
+        <w:rPr>
+          <w:rFonts w:ascii="Calibri" w:eastAsia="Calibri" w:hAnsi="Calibri" w:cs="Calibri"/>
+          <w:b/>
+        </w:rPr>
+      </w:pPr>
+      <w:r>
+        <w:rPr>
+          <w:rFonts w:ascii="Calibri" w:eastAsia="Calibri" w:hAnsi="Calibri" w:cs="Calibri"/>
+          <w:b/>
+        </w:rPr>
+        <w:t xml:space="preserve">Note Admin Panel needs an </w:t>
+      </w:r>
+      <w:r>
+        <w:rPr>
+          <w:rFonts w:ascii="Calibri" w:eastAsia="Calibri" w:hAnsi="Calibri" w:cs="Calibri"/>
+          <w:b/>
+        </w:rPr>
+        <w:t>iPad</w:t>
+      </w:r>
+      <w:r>
+        <w:rPr>
+          <w:rFonts w:ascii="Calibri" w:eastAsia="Calibri" w:hAnsi="Calibri" w:cs="Calibri"/>
+          <w:b/>
+        </w:rPr>
+        <w:t xml:space="preserve"> Pro or a laptop screen to properly display</w:t>
+      </w:r>
+    </w:p>
+    <w:p>
+      <w:pPr>
+        <w:rPr>
+          <w:rFonts w:ascii="Calibri" w:eastAsia="Calibri" w:hAnsi="Calibri" w:cs="Calibri"/>
+          <w:b/>
+        </w:rPr>
+      </w:pPr>
+      <w:r>
+        <w:rPr>
+          <w:rFonts w:ascii="Calibri" w:eastAsia="Calibri" w:hAnsi="Calibri" w:cs="Calibri"/>
+          <w:b/>
+        </w:rPr>
+        <w:br w:type="page"/>
+      </w:r>
+    </w:p>
+    <w:p>
+      <w:pPr>
+        <w:pStyle w:val="Heading3"/>
+        <w:rPr>
+          <w:rFonts w:eastAsia="Calibri"/>
+        </w:rPr>
+      </w:pPr>
+      <w:r>
+        <w:rPr>
+          <w:rFonts w:eastAsia="Calibri"/>
         </w:rPr>
         <w:lastRenderedPageBreak/>
-        <w:t xml:space="preserve">3- The restriction on having a user register with the same costume more than once per day. </w:t>
-      </w:r>
-    </w:p>
-    <w:p>
-      <w:pPr>
-        <w:rPr>
-          <w:rFonts w:ascii="Calibri" w:eastAsia="Calibri" w:hAnsi="Calibri" w:cs="Calibri"/>
-          <w:b/>
-        </w:rPr>
-      </w:pPr>
-      <w:r>
-        <w:rPr>
-          <w:rFonts w:ascii="Calibri" w:eastAsia="Calibri" w:hAnsi="Calibri" w:cs="Calibri"/>
-          <w:b/>
-        </w:rPr>
-        <w:t>11. Write and reflect on "Quality Assurance" how are you practising this?</w:t>
-      </w:r>
-    </w:p>
-    <w:p>
-      <w:pPr>
-        <w:rPr>
-          <w:rFonts w:ascii="Calibri" w:eastAsia="Calibri" w:hAnsi="Calibri" w:cs="Calibri"/>
-        </w:rPr>
-      </w:pPr>
-      <w:r>
-        <w:rPr>
-          <w:rFonts w:ascii="Calibri" w:eastAsia="Calibri" w:hAnsi="Calibri" w:cs="Calibri"/>
-        </w:rPr>
-        <w:t xml:space="preserve">Within web app, development and ICT solutions in general quality assurance is one of the most important elements to implement. Quality Assurance is a series of checks, balances and requirements that ensure that the resulting app that is created by a developer meets the expectations and requirements of the initial proposal and of the client. </w:t>
-      </w:r>
-    </w:p>
-    <w:p>
-      <w:pPr>
-        <w:rPr>
-          <w:rFonts w:ascii="Calibri" w:eastAsia="Calibri" w:hAnsi="Calibri" w:cs="Calibri"/>
-        </w:rPr>
-      </w:pPr>
-      <w:r>
-        <w:rPr>
-          <w:rFonts w:ascii="Calibri" w:eastAsia="Calibri" w:hAnsi="Calibri" w:cs="Calibri"/>
-        </w:rPr>
-        <w:t xml:space="preserve">To ensure that as many (if not all) of the required deliverables for The Cosplay Queue are met, I have been referring to the proposal created in Proj 1 at every step of the development process. If I have made changes to the scope of the project or to one of the required deliverables, I have documented it and discussed reasons as to why they haven't/can't be implemented at this time. </w:t>
-      </w:r>
-    </w:p>
-    <w:p>
-      <w:pPr>
-        <w:rPr>
-          <w:rFonts w:ascii="Calibri" w:eastAsia="Calibri" w:hAnsi="Calibri" w:cs="Calibri"/>
-        </w:rPr>
-      </w:pPr>
-      <w:r>
-        <w:rPr>
-          <w:rFonts w:ascii="Calibri" w:eastAsia="Calibri" w:hAnsi="Calibri" w:cs="Calibri"/>
-        </w:rPr>
-        <w:t xml:space="preserve">Changes such as the removal of the restrictions limiting a user to a single registration per costume per day have been decided on via discussion with peers and potential users of the application. </w:t>
-      </w:r>
-    </w:p>
-    <w:p>
-      <w:pPr>
-        <w:rPr>
-          <w:rFonts w:ascii="Calibri" w:eastAsia="Calibri" w:hAnsi="Calibri" w:cs="Calibri"/>
-        </w:rPr>
-      </w:pPr>
-      <w:r>
-        <w:rPr>
-          <w:rFonts w:ascii="Calibri" w:eastAsia="Calibri" w:hAnsi="Calibri" w:cs="Calibri"/>
-        </w:rPr>
-        <w:t xml:space="preserve">Upon completion of each stage of development, a set of checks were performed against the list of required functionalities to ensure that everything was working as expected. </w:t>
-      </w:r>
-    </w:p>
-    <w:p>
-      <w:pPr>
-        <w:rPr>
-          <w:rFonts w:ascii="Calibri" w:eastAsia="Calibri" w:hAnsi="Calibri" w:cs="Calibri"/>
-          <w:b/>
-        </w:rPr>
-      </w:pPr>
-      <w:r>
-        <w:rPr>
-          <w:rFonts w:ascii="Calibri" w:eastAsia="Calibri" w:hAnsi="Calibri" w:cs="Calibri"/>
-          <w:b/>
-        </w:rPr>
-        <w:t>12. How much of the prototype UX1 remains in the final project?</w:t>
-      </w:r>
-    </w:p>
-    <w:p>
-      <w:pPr>
-        <w:rPr>
-          <w:rFonts w:ascii="Calibri" w:eastAsia="Calibri" w:hAnsi="Calibri" w:cs="Calibri"/>
-        </w:rPr>
-      </w:pPr>
-      <w:r>
-        <w:rPr>
-          <w:rFonts w:ascii="Calibri" w:eastAsia="Calibri" w:hAnsi="Calibri" w:cs="Calibri"/>
-        </w:rPr>
-        <w:t xml:space="preserve">Looking back at the prototype that I created in UX1, the majority of the home page design has remained as it was in the original design. The contents of the other pages that were submitted still remain; however, their location has changed so that they now reside solely on the home page, contained within collapsible sections and modals. </w:t>
-      </w:r>
-    </w:p>
-    <w:p>
-      <w:pPr>
-        <w:rPr>
-          <w:rFonts w:ascii="Calibri" w:eastAsia="Calibri" w:hAnsi="Calibri" w:cs="Calibri"/>
-          <w:b/>
-        </w:rPr>
-      </w:pPr>
-      <w:r>
-        <w:rPr>
-          <w:rFonts w:ascii="Calibri" w:eastAsia="Calibri" w:hAnsi="Calibri" w:cs="Calibri"/>
-          <w:b/>
-        </w:rPr>
-        <w:t xml:space="preserve">13. Where has your project Object-Oriented programming implemented? </w:t>
-      </w:r>
-      <w:r>
-        <w:rPr>
-          <w:rFonts w:ascii="Calibri" w:eastAsia="Calibri" w:hAnsi="Calibri" w:cs="Calibri"/>
-          <w:b/>
-        </w:rPr>
-        <w:tab/>
-      </w:r>
-    </w:p>
-    <w:p>
-      <w:pPr>
-        <w:rPr>
-          <w:rFonts w:ascii="Calibri" w:eastAsia="Calibri" w:hAnsi="Calibri" w:cs="Calibri"/>
-        </w:rPr>
-      </w:pPr>
-      <w:r>
-        <w:rPr>
-          <w:rFonts w:ascii="Calibri" w:eastAsia="Calibri" w:hAnsi="Calibri" w:cs="Calibri"/>
-        </w:rPr>
-        <w:t xml:space="preserve">Object-Orientated Programming (OOP) was implemented in multiple ways throughout the project, but most prominently through the use of PHP and JavaScript as key coding languages. </w:t>
-      </w:r>
-    </w:p>
-    <w:p>
-      <w:pPr>
-        <w:rPr>
-          <w:rFonts w:ascii="Calibri" w:eastAsia="Calibri" w:hAnsi="Calibri" w:cs="Calibri"/>
-        </w:rPr>
-      </w:pPr>
-      <w:r>
-        <w:rPr>
-          <w:rFonts w:ascii="Calibri" w:eastAsia="Calibri" w:hAnsi="Calibri" w:cs="Calibri"/>
-        </w:rPr>
-        <w:t xml:space="preserve">The implementation of the base case is an example of the "Don't Repeat Yourself" (DRY) principle as it demonstrates a central location for all the code and from there functions can be called as many times as necessary without repeating code.  </w:t>
-      </w:r>
-    </w:p>
-    <w:p>
-      <w:pPr>
-        <w:rPr>
-          <w:rFonts w:ascii="Calibri" w:eastAsia="Calibri" w:hAnsi="Calibri" w:cs="Calibri"/>
-          <w:b/>
-        </w:rPr>
-      </w:pPr>
-      <w:r>
-        <w:rPr>
-          <w:rFonts w:ascii="Calibri" w:eastAsia="Calibri" w:hAnsi="Calibri" w:cs="Calibri"/>
-        </w:rPr>
-        <w:t xml:space="preserve">Using React to construct the backend of the app is also an instance of OOP as the way JSX is structured as a language, both data and functions are passed at the same time and within the same object. </w:t>
-      </w:r>
-      <w:r>
-        <w:rPr>
-          <w:rFonts w:ascii="Calibri" w:eastAsia="Calibri" w:hAnsi="Calibri" w:cs="Calibri"/>
-          <w:b/>
-        </w:rPr>
-        <w:tab/>
-      </w:r>
-      <w:r>
-        <w:rPr>
-          <w:rFonts w:ascii="Calibri" w:eastAsia="Calibri" w:hAnsi="Calibri" w:cs="Calibri"/>
-          <w:b/>
-        </w:rPr>
-        <w:tab/>
-      </w:r>
-    </w:p>
-    <w:p>
-      <w:pPr>
-        <w:rPr>
-          <w:rFonts w:ascii="Calibri" w:eastAsia="Calibri" w:hAnsi="Calibri" w:cs="Calibri"/>
-          <w:b/>
-        </w:rPr>
-      </w:pPr>
-      <w:r>
-        <w:rPr>
-          <w:rFonts w:ascii="Calibri" w:eastAsia="Calibri" w:hAnsi="Calibri" w:cs="Calibri"/>
-          <w:b/>
-        </w:rPr>
-        <w:t>PART C – Presentation</w:t>
-      </w:r>
-    </w:p>
-    <w:p>
-      <w:pPr>
-        <w:rPr>
-          <w:rFonts w:ascii="Calibri" w:eastAsia="Calibri" w:hAnsi="Calibri" w:cs="Calibri"/>
-          <w:b/>
-        </w:rPr>
-      </w:pPr>
-      <w:r>
-        <w:rPr>
-          <w:rFonts w:ascii="Calibri" w:eastAsia="Calibri" w:hAnsi="Calibri" w:cs="Calibri"/>
-          <w:b/>
-        </w:rPr>
-        <w:t xml:space="preserve">14. Student to present three measurable criteria from the project plan (PROJ1) </w:t>
-      </w:r>
-    </w:p>
-    <w:p>
-      <w:pPr>
-        <w:rPr>
-          <w:rFonts w:ascii="Calibri" w:eastAsia="Calibri" w:hAnsi="Calibri" w:cs="Calibri"/>
-        </w:rPr>
-      </w:pPr>
-      <w:r>
-        <w:rPr>
-          <w:rFonts w:ascii="Calibri" w:eastAsia="Calibri" w:hAnsi="Calibri" w:cs="Calibri"/>
-        </w:rPr>
-        <w:t>3 measurables: Join Queue, Register, Dequeue, Login, Update Details</w:t>
-      </w:r>
-    </w:p>
-    <w:p>
-      <w:pPr>
-        <w:rPr>
-          <w:rFonts w:ascii="Calibri" w:eastAsia="Calibri" w:hAnsi="Calibri" w:cs="Calibri"/>
-          <w:b/>
-        </w:rPr>
-      </w:pPr>
-      <w:r>
-        <w:rPr>
-          <w:rFonts w:ascii="Calibri" w:eastAsia="Calibri" w:hAnsi="Calibri" w:cs="Calibri"/>
-          <w:b/>
-        </w:rPr>
-        <w:t xml:space="preserve">15. Present Web App (solution) to class </w:t>
-      </w:r>
-    </w:p>
-    <w:p>
-      <w:pPr>
-        <w:rPr>
-          <w:rFonts w:ascii="Calibri" w:eastAsia="Calibri" w:hAnsi="Calibri" w:cs="Calibri"/>
-        </w:rPr>
-      </w:pPr>
-      <w:r>
-        <w:rPr>
-          <w:rFonts w:ascii="Calibri" w:eastAsia="Calibri" w:hAnsi="Calibri" w:cs="Calibri"/>
-        </w:rPr>
-        <w:t>Complete</w:t>
-      </w:r>
-    </w:p>
-    <w:p>
-      <w:pPr>
-        <w:rPr>
-          <w:rFonts w:ascii="Calibri" w:eastAsia="Calibri" w:hAnsi="Calibri" w:cs="Calibri"/>
-          <w:b/>
-        </w:rPr>
-      </w:pPr>
-      <w:r>
-        <w:rPr>
-          <w:rFonts w:ascii="Calibri" w:eastAsia="Calibri" w:hAnsi="Calibri" w:cs="Calibri"/>
-          <w:b/>
-        </w:rPr>
-        <w:t>16. Seek feedback from your peers on level of quality, based on project plan</w:t>
-      </w:r>
-    </w:p>
-    <w:p>
-      <w:pPr>
-        <w:rPr>
-          <w:rFonts w:ascii="Calibri" w:eastAsia="Calibri" w:hAnsi="Calibri" w:cs="Calibri"/>
-        </w:rPr>
-      </w:pPr>
-      <w:r>
-        <w:rPr>
-          <w:rFonts w:ascii="Calibri" w:eastAsia="Calibri" w:hAnsi="Calibri" w:cs="Calibri"/>
-        </w:rPr>
-        <w:t>Complete</w:t>
-      </w:r>
-    </w:p>
-    <w:p>
-      <w:pPr>
-        <w:rPr>
-          <w:rFonts w:ascii="Calibri" w:eastAsia="Calibri" w:hAnsi="Calibri" w:cs="Calibri"/>
-          <w:b/>
-        </w:rPr>
-      </w:pPr>
-      <w:r>
-        <w:rPr>
-          <w:rFonts w:ascii="Calibri" w:eastAsia="Calibri" w:hAnsi="Calibri" w:cs="Calibri"/>
-          <w:b/>
-        </w:rPr>
-        <w:t>17. Rectify any failings as a result of this activity</w:t>
-      </w:r>
-    </w:p>
-    <w:p>
-      <w:pPr>
-        <w:rPr>
-          <w:rFonts w:ascii="Calibri" w:eastAsia="Calibri" w:hAnsi="Calibri" w:cs="Calibri"/>
-        </w:rPr>
-      </w:pPr>
-      <w:r>
-        <w:rPr>
-          <w:rFonts w:ascii="Calibri" w:eastAsia="Calibri" w:hAnsi="Calibri" w:cs="Calibri"/>
-        </w:rPr>
-        <w:t>Complete</w:t>
-      </w:r>
-    </w:p>
-    <w:p>
-      <w:pPr>
-        <w:rPr>
-          <w:rFonts w:ascii="Calibri" w:eastAsia="Calibri" w:hAnsi="Calibri" w:cs="Calibri"/>
-          <w:b/>
-        </w:rPr>
-      </w:pPr>
-      <w:r>
-        <w:rPr>
-          <w:rFonts w:ascii="Calibri" w:eastAsia="Calibri" w:hAnsi="Calibri" w:cs="Calibri"/>
-          <w:b/>
-        </w:rPr>
-        <w:lastRenderedPageBreak/>
-        <w:t>PART D</w:t>
-      </w:r>
-    </w:p>
-    <w:p>
-      <w:pPr>
-        <w:rPr>
-          <w:rFonts w:ascii="Calibri" w:eastAsia="Calibri" w:hAnsi="Calibri" w:cs="Calibri"/>
-          <w:b/>
-        </w:rPr>
-      </w:pPr>
-      <w:r>
-        <w:rPr>
-          <w:rFonts w:ascii="Calibri" w:eastAsia="Calibri" w:hAnsi="Calibri" w:cs="Calibri"/>
-          <w:b/>
-        </w:rPr>
-        <w:t>1. Check final application in a Desktop version of Chrome &amp; Firefox + IOS and Android phones</w:t>
-      </w:r>
-    </w:p>
-    <w:p>
-      <w:pPr>
-        <w:rPr>
-          <w:rFonts w:ascii="Calibri" w:eastAsia="Calibri" w:hAnsi="Calibri" w:cs="Calibri"/>
-          <w:b/>
-        </w:rPr>
-      </w:pPr>
-      <w:r>
-        <w:rPr>
-          <w:rFonts w:ascii="Calibri" w:eastAsia="Calibri" w:hAnsi="Calibri" w:cs="Calibri"/>
-          <w:b/>
-        </w:rPr>
-        <w:t>Note Admin Panel needs an Ipad Pro or a laptop screen to properly display</w:t>
-      </w:r>
-    </w:p>
-    <w:p>
-      <w:pPr>
-        <w:rPr>
-          <w:rFonts w:ascii="Calibri" w:eastAsia="Calibri" w:hAnsi="Calibri" w:cs="Calibri"/>
-          <w:b/>
-        </w:rPr>
-      </w:pPr>
-      <w:r>
-        <w:rPr>
-          <w:rFonts w:ascii="Calibri" w:eastAsia="Calibri" w:hAnsi="Calibri" w:cs="Calibri"/>
-          <w:b/>
-        </w:rPr>
         <w:t>Android Phone -&gt; Main user app</w:t>
       </w:r>
     </w:p>
@@ -873,7 +1021,7 @@
                     </pic:cNvPicPr>
                   </pic:nvPicPr>
                   <pic:blipFill>
-                    <a:blip r:embed="rId7">
+                    <a:blip r:embed="rId9">
                       <a:extLst>
                         <a:ext uri="{28A0092B-C50C-407E-A947-70E740481C1C}">
                           <a14:useLocalDpi xmlns:a14="http://schemas.microsoft.com/office/drawing/2010/main" val="0"/>
@@ -922,15 +1070,14 @@
     </w:p>
     <w:p>
       <w:pPr>
-        <w:rPr>
-          <w:rFonts w:ascii="Calibri" w:eastAsia="Calibri" w:hAnsi="Calibri" w:cs="Calibri"/>
-          <w:b/>
-        </w:rPr>
-      </w:pPr>
-      <w:r>
-        <w:rPr>
-          <w:rFonts w:ascii="Calibri" w:eastAsia="Calibri" w:hAnsi="Calibri" w:cs="Calibri"/>
-          <w:b/>
+        <w:pStyle w:val="Heading3"/>
+        <w:rPr>
+          <w:rFonts w:eastAsia="Calibri"/>
+        </w:rPr>
+      </w:pPr>
+      <w:r>
+        <w:rPr>
+          <w:rFonts w:eastAsia="Calibri"/>
         </w:rPr>
         <w:lastRenderedPageBreak/>
         <w:t>Apple Phone -&gt; Main user app</w:t>
@@ -949,7 +1096,7 @@
           <w:noProof/>
         </w:rPr>
         <w:drawing>
-          <wp:anchor distT="0" distB="0" distL="114300" distR="114300" simplePos="0" relativeHeight="251657216" behindDoc="0" locked="0" layoutInCell="1" allowOverlap="1" wp14:anchorId="1B8C1CFA" wp14:editId="2593105D">
+          <wp:anchor distT="0" distB="0" distL="114300" distR="114300" simplePos="0" relativeHeight="251658240" behindDoc="0" locked="0" layoutInCell="1" allowOverlap="1" wp14:anchorId="1B8C1CFA" wp14:editId="2593105D">
             <wp:simplePos x="0" y="0"/>
             <wp:positionH relativeFrom="column">
               <wp:posOffset>0</wp:posOffset>
@@ -974,7 +1121,7 @@
                     </pic:cNvPicPr>
                   </pic:nvPicPr>
                   <pic:blipFill>
-                    <a:blip r:embed="rId8">
+                    <a:blip r:embed="rId10">
                       <a:extLst>
                         <a:ext uri="{28A0092B-C50C-407E-A947-70E740481C1C}">
                           <a14:useLocalDpi xmlns:a14="http://schemas.microsoft.com/office/drawing/2010/main" val="0"/>
@@ -1022,17 +1169,14 @@
     </w:p>
     <w:p>
       <w:pPr>
-        <w:rPr>
-          <w:rFonts w:ascii="Calibri" w:eastAsia="Calibri" w:hAnsi="Calibri" w:cs="Calibri"/>
-          <w:b/>
-          <w:bCs/>
-        </w:rPr>
-      </w:pPr>
-      <w:r>
-        <w:rPr>
-          <w:rFonts w:ascii="Calibri" w:eastAsia="Calibri" w:hAnsi="Calibri" w:cs="Calibri"/>
-          <w:b/>
-          <w:bCs/>
+        <w:pStyle w:val="Heading3"/>
+        <w:rPr>
+          <w:rFonts w:eastAsia="Calibri"/>
+        </w:rPr>
+      </w:pPr>
+      <w:r>
+        <w:rPr>
+          <w:rFonts w:eastAsia="Calibri"/>
         </w:rPr>
         <w:lastRenderedPageBreak/>
         <w:t>Desktop -&gt; Main user app</w:t>
@@ -1071,7 +1215,7 @@
                     </pic:cNvPicPr>
                   </pic:nvPicPr>
                   <pic:blipFill>
-                    <a:blip r:embed="rId9" cstate="print">
+                    <a:blip r:embed="rId11" cstate="print">
                       <a:extLst>
                         <a:ext uri="{28A0092B-C50C-407E-A947-70E740481C1C}">
                           <a14:useLocalDpi xmlns:a14="http://schemas.microsoft.com/office/drawing/2010/main" val="0"/>
@@ -1167,7 +1311,7 @@
                     </pic:cNvPicPr>
                   </pic:nvPicPr>
                   <pic:blipFill>
-                    <a:blip r:embed="rId10" cstate="print">
+                    <a:blip r:embed="rId12" cstate="print">
                       <a:extLst>
                         <a:ext uri="{28A0092B-C50C-407E-A947-70E740481C1C}">
                           <a14:useLocalDpi xmlns:a14="http://schemas.microsoft.com/office/drawing/2010/main" val="0"/>
@@ -1207,26 +1351,27 @@
     </w:p>
     <w:p>
       <w:pPr>
-        <w:rPr>
-          <w:rFonts w:ascii="Calibri" w:eastAsia="Calibri" w:hAnsi="Calibri" w:cs="Calibri"/>
-          <w:b/>
-          <w:bCs/>
-        </w:rPr>
-      </w:pPr>
-      <w:r>
-        <w:rPr>
-          <w:rFonts w:ascii="Calibri" w:eastAsia="Calibri" w:hAnsi="Calibri" w:cs="Calibri"/>
-          <w:b/>
-          <w:bCs/>
+        <w:pStyle w:val="Heading3"/>
+        <w:rPr>
+          <w:rFonts w:eastAsia="Calibri"/>
+        </w:rPr>
+      </w:pPr>
+      <w:r>
+        <w:rPr>
+          <w:rFonts w:eastAsia="Calibri"/>
         </w:rPr>
         <w:lastRenderedPageBreak/>
-        <w:t>Ipad Pro for Admin panel</w:t>
-      </w:r>
-      <w:r>
-        <w:rPr>
-          <w:rFonts w:ascii="Calibri" w:eastAsia="Calibri" w:hAnsi="Calibri" w:cs="Calibri"/>
-          <w:b/>
-          <w:bCs/>
+        <w:t>iPad</w:t>
+      </w:r>
+      <w:r>
+        <w:rPr>
+          <w:rFonts w:eastAsia="Calibri"/>
+        </w:rPr>
+        <w:t xml:space="preserve"> Pro for Admin panel</w:t>
+      </w:r>
+      <w:r>
+        <w:rPr>
+          <w:rFonts w:eastAsia="Calibri"/>
         </w:rPr>
         <w:t xml:space="preserve"> </w:t>
       </w:r>
@@ -1260,7 +1405,7 @@
                     </pic:cNvPicPr>
                   </pic:nvPicPr>
                   <pic:blipFill>
-                    <a:blip r:embed="rId11" cstate="print">
+                    <a:blip r:embed="rId13" cstate="print">
                       <a:extLst>
                         <a:ext uri="{28A0092B-C50C-407E-A947-70E740481C1C}">
                           <a14:useLocalDpi xmlns:a14="http://schemas.microsoft.com/office/drawing/2010/main" val="0"/>
@@ -1296,21 +1441,6 @@
       <w:pPr>
         <w:rPr>
           <w:rFonts w:ascii="Calibri" w:eastAsia="Calibri" w:hAnsi="Calibri" w:cs="Calibri"/>
-          <w:bCs/>
-        </w:rPr>
-      </w:pPr>
-      <w:r>
-        <w:rPr>
-          <w:rFonts w:ascii="Calibri" w:eastAsia="Calibri" w:hAnsi="Calibri" w:cs="Calibri"/>
-          <w:bCs/>
-        </w:rPr>
-        <w:t>Located in Repo and submission Inbox</w:t>
-      </w:r>
-    </w:p>
-    <w:p>
-      <w:pPr>
-        <w:rPr>
-          <w:rFonts w:ascii="Calibri" w:eastAsia="Calibri" w:hAnsi="Calibri" w:cs="Calibri"/>
           <w:b/>
         </w:rPr>
       </w:pPr>
@@ -1662,15 +1792,14 @@
     </w:p>
     <w:p>
       <w:pPr>
-        <w:rPr>
-          <w:rFonts w:ascii="Calibri" w:eastAsia="Calibri" w:hAnsi="Calibri" w:cs="Calibri"/>
-          <w:b/>
-        </w:rPr>
-      </w:pPr>
-      <w:r>
-        <w:rPr>
-          <w:rFonts w:ascii="Calibri" w:eastAsia="Calibri" w:hAnsi="Calibri" w:cs="Calibri"/>
-          <w:b/>
+        <w:pStyle w:val="Heading2"/>
+        <w:rPr>
+          <w:rFonts w:eastAsia="Calibri"/>
+        </w:rPr>
+      </w:pPr>
+      <w:r>
+        <w:rPr>
+          <w:rFonts w:eastAsia="Calibri"/>
         </w:rPr>
         <w:t>PART E – SECURITY AUDIT</w:t>
       </w:r>
@@ -1748,6 +1877,13 @@
           <w:b/>
         </w:rPr>
         <w:t>7. Remove localhost from referrer security, add hosting domain referrer</w:t>
+      </w:r>
+      <w:r>
+        <w:rPr>
+          <w:rFonts w:ascii="Calibri" w:eastAsia="Calibri" w:hAnsi="Calibri" w:cs="Calibri"/>
+          <w:b/>
+        </w:rPr>
+        <w:t xml:space="preserve"> -&gt; taken out and replaced for ease of marking React App. </w:t>
       </w:r>
     </w:p>
     <w:p>
@@ -1761,9 +1897,9 @@
       <w:r>
         <w:object w:dxaOrig="8654" w:dyaOrig="4867" w14:anchorId="68667234">
           <v:rect id="rectole0000000000" o:spid="_x0000_i1025" style="width:432.75pt;height:243pt" o:ole="" o:preferrelative="t" stroked="f">
-            <v:imagedata r:id="rId12" o:title=""/>
+            <v:imagedata r:id="rId14" o:title=""/>
           </v:rect>
-          <o:OLEObject Type="Embed" ProgID="StaticMetafile" ShapeID="rectole0000000000" DrawAspect="Content" ObjectID="_1668374642" r:id="rId13"/>
+          <o:OLEObject Type="Embed" ProgID="StaticMetafile" ShapeID="rectole0000000000" DrawAspect="Content" ObjectID="_1668375161" r:id="rId15"/>
         </w:object>
       </w:r>
     </w:p>
@@ -1848,9 +1984,9 @@
       <w:r>
         <w:object w:dxaOrig="8654" w:dyaOrig="4867" w14:anchorId="3D382881">
           <v:rect id="rectole0000000001" o:spid="_x0000_i1026" style="width:432.75pt;height:243pt" o:ole="" o:preferrelative="t" stroked="f">
-            <v:imagedata r:id="rId14" o:title=""/>
+            <v:imagedata r:id="rId16" o:title=""/>
           </v:rect>
-          <o:OLEObject Type="Embed" ProgID="StaticMetafile" ShapeID="rectole0000000001" DrawAspect="Content" ObjectID="_1668374643" r:id="rId15"/>
+          <o:OLEObject Type="Embed" ProgID="StaticMetafile" ShapeID="rectole0000000001" DrawAspect="Content" ObjectID="_1668375162" r:id="rId17"/>
         </w:object>
       </w:r>
     </w:p>
@@ -1900,7 +2036,6 @@
         </w:rPr>
       </w:pPr>
     </w:p>
-    <w:p/>
     <w:p>
       <w:pPr>
         <w:rPr>
@@ -1931,9 +2066,9 @@
       <w:r>
         <w:object w:dxaOrig="9659" w:dyaOrig="1540" w14:anchorId="61A64F1E">
           <v:rect id="rectole0000000002" o:spid="_x0000_i1041" style="width:483pt;height:77.25pt" o:ole="" o:preferrelative="t" stroked="f">
-            <v:imagedata r:id="rId16" o:title=""/>
+            <v:imagedata r:id="rId18" o:title=""/>
           </v:rect>
-          <o:OLEObject Type="Embed" ProgID="StaticMetafile" ShapeID="rectole0000000002" DrawAspect="Content" ObjectID="_1668374644" r:id="rId17"/>
+          <o:OLEObject Type="Embed" ProgID="StaticMetafile" ShapeID="rectole0000000002" DrawAspect="Content" ObjectID="_1668375163" r:id="rId19"/>
         </w:object>
       </w:r>
     </w:p>
@@ -1986,9 +2121,9 @@
       <w:r>
         <w:object w:dxaOrig="10237" w:dyaOrig="6843" w14:anchorId="748CDE69">
           <v:rect id="rectole0000000003" o:spid="_x0000_i1043" style="width:511.5pt;height:342pt" o:ole="" o:preferrelative="t" stroked="f">
-            <v:imagedata r:id="rId18" o:title=""/>
+            <v:imagedata r:id="rId20" o:title=""/>
           </v:rect>
-          <o:OLEObject Type="Embed" ProgID="StaticMetafile" ShapeID="rectole0000000003" DrawAspect="Content" ObjectID="_1668374645" r:id="rId19"/>
+          <o:OLEObject Type="Embed" ProgID="StaticMetafile" ShapeID="rectole0000000003" DrawAspect="Content" ObjectID="_1668375164" r:id="rId21"/>
         </w:object>
       </w:r>
     </w:p>
@@ -2004,7 +2139,25 @@
           <w:b/>
           <w:bCs/>
         </w:rPr>
-        <w:t>Update or delete on IDs that don’t exist.</w:t>
+        <w:t xml:space="preserve">Update or delete on IDs that </w:t>
+      </w:r>
+      <w:proofErr w:type="gramStart"/>
+      <w:r>
+        <w:rPr>
+          <w:rFonts w:ascii="Calibri" w:eastAsia="Calibri" w:hAnsi="Calibri" w:cs="Calibri"/>
+          <w:b/>
+          <w:bCs/>
+        </w:rPr>
+        <w:t>don’t</w:t>
+      </w:r>
+      <w:proofErr w:type="gramEnd"/>
+      <w:r>
+        <w:rPr>
+          <w:rFonts w:ascii="Calibri" w:eastAsia="Calibri" w:hAnsi="Calibri" w:cs="Calibri"/>
+          <w:b/>
+          <w:bCs/>
+        </w:rPr>
+        <w:t xml:space="preserve"> exist.</w:t>
       </w:r>
       <w:r>
         <w:rPr>
@@ -2121,7 +2274,7 @@
                     <pic:cNvPicPr/>
                   </pic:nvPicPr>
                   <pic:blipFill rotWithShape="1">
-                    <a:blip r:embed="rId20"/>
+                    <a:blip r:embed="rId22"/>
                     <a:srcRect l="49690"/>
                     <a:stretch/>
                   </pic:blipFill>
@@ -2178,7 +2331,7 @@
                     </pic:cNvPicPr>
                   </pic:nvPicPr>
                   <pic:blipFill>
-                    <a:blip r:embed="rId21" cstate="print">
+                    <a:blip r:embed="rId23" cstate="print">
                       <a:extLst>
                         <a:ext uri="{28A0092B-C50C-407E-A947-70E740481C1C}">
                           <a14:useLocalDpi xmlns:a14="http://schemas.microsoft.com/office/drawing/2010/main" val="0"/>
@@ -2211,6 +2364,8 @@
       </w:r>
     </w:p>
     <w:sectPr>
+      <w:headerReference w:type="default" r:id="rId24"/>
+      <w:footerReference w:type="default" r:id="rId25"/>
       <w:pgSz w:w="11906" w:h="16838"/>
       <w:pgMar w:top="1440" w:right="1440" w:bottom="1440" w:left="1440" w:header="708" w:footer="708" w:gutter="0"/>
       <w:cols w:space="708"/>
@@ -2245,6 +2400,39 @@
 </w:endnotes>
 </file>
 
+<file path=word/footer1.xml><?xml version="1.0" encoding="utf-8"?>
+<w:ftr xmlns:wpc="http://schemas.microsoft.com/office/word/2010/wordprocessingCanvas" xmlns:cx="http://schemas.microsoft.com/office/drawing/2014/chartex" xmlns:cx1="http://schemas.microsoft.com/office/drawing/2015/9/8/chartex" xmlns:cx2="http://schemas.microsoft.com/office/drawing/2015/10/21/chartex" xmlns:cx3="http://schemas.microsoft.com/office/drawing/2016/5/9/chartex" xmlns:cx4="http://schemas.microsoft.com/office/drawing/2016/5/10/chartex" xmlns:cx5="http://schemas.microsoft.com/office/drawing/2016/5/11/chartex" xmlns:cx6="http://schemas.microsoft.com/office/drawing/2016/5/12/chartex" xmlns:cx7="http://schemas.microsoft.com/office/drawing/2016/5/13/chartex" xmlns:cx8="http://schemas.microsoft.com/office/drawing/2016/5/14/chartex" xmlns:mc="http://schemas.openxmlformats.org/markup-compatibility/2006" xmlns:aink="http://schemas.microsoft.com/office/drawing/2016/ink" xmlns:am3d="http://schemas.microsoft.com/office/drawing/2017/model3d" xmlns:o="urn:schemas-microsoft-com:office:office" xmlns:r="http://schemas.openxmlformats.org/officeDocument/2006/relationships" xmlns:m="http://schemas.openxmlformats.org/officeDocument/2006/math" xmlns:v="urn:schemas-microsoft-com:vml" xmlns:wp14="http://schemas.microsoft.com/office/word/2010/wordprocessingDrawing" xmlns:wp="http://schemas.openxmlformats.org/drawingml/2006/wordprocessingDrawing" xmlns:w10="urn:schemas-microsoft-com:office:word" xmlns:w="http://schemas.openxmlformats.org/wordprocessingml/2006/main" xmlns:w14="http://schemas.microsoft.com/office/word/2010/wordml" xmlns:w15="http://schemas.microsoft.com/office/word/2012/wordml" xmlns:w16cex="http://schemas.microsoft.com/office/word/2018/wordml/cex" xmlns:w16cid="http://schemas.microsoft.com/office/word/2016/wordml/cid" xmlns:w16="http://schemas.microsoft.com/office/word/2018/wordml" xmlns:w16se="http://schemas.microsoft.com/office/word/2015/wordml/symex" xmlns:wpg="http://schemas.microsoft.com/office/word/2010/wordprocessingGroup" xmlns:wpi="http://schemas.microsoft.com/office/word/2010/wordprocessingInk" xmlns:wne="http://schemas.microsoft.com/office/word/2006/wordml" xmlns:wps="http://schemas.microsoft.com/office/word/2010/wordprocessingShape" mc:Ignorable="w14 w15 w16se w16cid w16 w16cex wp14">
+  <w:p>
+    <w:pPr>
+      <w:pStyle w:val="Footer"/>
+    </w:pPr>
+    <w:r>
+      <w:t>Rachel Cliff</w:t>
+    </w:r>
+  </w:p>
+  <w:p>
+    <w:pPr>
+      <w:pStyle w:val="Footer"/>
+    </w:pPr>
+    <w:r>
+      <w:t>471539043</w:t>
+    </w:r>
+    <w:r>
+      <w:ptab w:relativeTo="margin" w:alignment="center" w:leader="none"/>
+    </w:r>
+    <w:r>
+      <w:t>Ux3 and Proj 4</w:t>
+    </w:r>
+    <w:r>
+      <w:ptab w:relativeTo="margin" w:alignment="right" w:leader="none"/>
+    </w:r>
+    <w:r>
+      <w:t>2/12/2020</w:t>
+    </w:r>
+  </w:p>
+</w:ftr>
+</file>
+
 <file path=word/footnotes.xml><?xml version="1.0" encoding="utf-8"?>
 <w:footnotes xmlns:wpc="http://schemas.microsoft.com/office/word/2010/wordprocessingCanvas" xmlns:cx="http://schemas.microsoft.com/office/drawing/2014/chartex" xmlns:cx1="http://schemas.microsoft.com/office/drawing/2015/9/8/chartex" xmlns:cx2="http://schemas.microsoft.com/office/drawing/2015/10/21/chartex" xmlns:cx3="http://schemas.microsoft.com/office/drawing/2016/5/9/chartex" xmlns:cx4="http://schemas.microsoft.com/office/drawing/2016/5/10/chartex" xmlns:cx5="http://schemas.microsoft.com/office/drawing/2016/5/11/chartex" xmlns:cx6="http://schemas.microsoft.com/office/drawing/2016/5/12/chartex" xmlns:cx7="http://schemas.microsoft.com/office/drawing/2016/5/13/chartex" xmlns:cx8="http://schemas.microsoft.com/office/drawing/2016/5/14/chartex" xmlns:mc="http://schemas.openxmlformats.org/markup-compatibility/2006" xmlns:aink="http://schemas.microsoft.com/office/drawing/2016/ink" xmlns:am3d="http://schemas.microsoft.com/office/drawing/2017/model3d" xmlns:o="urn:schemas-microsoft-com:office:office" xmlns:r="http://schemas.openxmlformats.org/officeDocument/2006/relationships" xmlns:m="http://schemas.openxmlformats.org/officeDocument/2006/math" xmlns:v="urn:schemas-microsoft-com:vml" xmlns:wp14="http://schemas.microsoft.com/office/word/2010/wordprocessingDrawing" xmlns:wp="http://schemas.openxmlformats.org/drawingml/2006/wordprocessingDrawing" xmlns:w10="urn:schemas-microsoft-com:office:word" xmlns:w="http://schemas.openxmlformats.org/wordprocessingml/2006/main" xmlns:w14="http://schemas.microsoft.com/office/word/2010/wordml" xmlns:w15="http://schemas.microsoft.com/office/word/2012/wordml" xmlns:w16cex="http://schemas.microsoft.com/office/word/2018/wordml/cex" xmlns:w16cid="http://schemas.microsoft.com/office/word/2016/wordml/cid" xmlns:w16="http://schemas.microsoft.com/office/word/2018/wordml" xmlns:w16se="http://schemas.microsoft.com/office/word/2015/wordml/symex" xmlns:wpg="http://schemas.microsoft.com/office/word/2010/wordprocessingGroup" xmlns:wpi="http://schemas.microsoft.com/office/word/2010/wordprocessingInk" xmlns:wne="http://schemas.microsoft.com/office/word/2006/wordml" xmlns:wps="http://schemas.microsoft.com/office/word/2010/wordprocessingShape" mc:Ignorable="w14 w15 w16se w16cid w16 w16cex wp14">
   <w:footnote w:type="separator" w:id="-1">
@@ -2268,6 +2456,88 @@
     </w:p>
   </w:footnote>
 </w:footnotes>
+</file>
+
+<file path=word/header1.xml><?xml version="1.0" encoding="utf-8"?>
+<w:hdr xmlns:wpc="http://schemas.microsoft.com/office/word/2010/wordprocessingCanvas" xmlns:cx="http://schemas.microsoft.com/office/drawing/2014/chartex" xmlns:cx1="http://schemas.microsoft.com/office/drawing/2015/9/8/chartex" xmlns:cx2="http://schemas.microsoft.com/office/drawing/2015/10/21/chartex" xmlns:cx3="http://schemas.microsoft.com/office/drawing/2016/5/9/chartex" xmlns:cx4="http://schemas.microsoft.com/office/drawing/2016/5/10/chartex" xmlns:cx5="http://schemas.microsoft.com/office/drawing/2016/5/11/chartex" xmlns:cx6="http://schemas.microsoft.com/office/drawing/2016/5/12/chartex" xmlns:cx7="http://schemas.microsoft.com/office/drawing/2016/5/13/chartex" xmlns:cx8="http://schemas.microsoft.com/office/drawing/2016/5/14/chartex" xmlns:mc="http://schemas.openxmlformats.org/markup-compatibility/2006" xmlns:aink="http://schemas.microsoft.com/office/drawing/2016/ink" xmlns:am3d="http://schemas.microsoft.com/office/drawing/2017/model3d" xmlns:o="urn:schemas-microsoft-com:office:office" xmlns:r="http://schemas.openxmlformats.org/officeDocument/2006/relationships" xmlns:m="http://schemas.openxmlformats.org/officeDocument/2006/math" xmlns:v="urn:schemas-microsoft-com:vml" xmlns:wp14="http://schemas.microsoft.com/office/word/2010/wordprocessingDrawing" xmlns:wp="http://schemas.openxmlformats.org/drawingml/2006/wordprocessingDrawing" xmlns:w10="urn:schemas-microsoft-com:office:word" xmlns:w="http://schemas.openxmlformats.org/wordprocessingml/2006/main" xmlns:w14="http://schemas.microsoft.com/office/word/2010/wordml" xmlns:w15="http://schemas.microsoft.com/office/word/2012/wordml" xmlns:w16cex="http://schemas.microsoft.com/office/word/2018/wordml/cex" xmlns:w16cid="http://schemas.microsoft.com/office/word/2016/wordml/cid" xmlns:w16="http://schemas.microsoft.com/office/word/2018/wordml" xmlns:w16se="http://schemas.microsoft.com/office/word/2015/wordml/symex" xmlns:wpg="http://schemas.microsoft.com/office/word/2010/wordprocessingGroup" xmlns:wpi="http://schemas.microsoft.com/office/word/2010/wordprocessingInk" xmlns:wne="http://schemas.microsoft.com/office/word/2006/wordml" xmlns:wps="http://schemas.microsoft.com/office/word/2010/wordprocessingShape" mc:Ignorable="w14 w15 w16se w16cid w16 w16cex wp14">
+  <w:sdt>
+    <w:sdtPr>
+      <w:rPr>
+        <w:color w:val="7F7F7F" w:themeColor="background1" w:themeShade="7F"/>
+        <w:spacing w:val="60"/>
+      </w:rPr>
+      <w:id w:val="1620335007"/>
+      <w:docPartObj>
+        <w:docPartGallery w:val="Page Numbers (Top of Page)"/>
+        <w:docPartUnique/>
+      </w:docPartObj>
+    </w:sdtPr>
+    <w:sdtEndPr>
+      <w:rPr>
+        <w:b/>
+        <w:bCs/>
+        <w:noProof/>
+        <w:color w:val="auto"/>
+        <w:spacing w:val="0"/>
+      </w:rPr>
+    </w:sdtEndPr>
+    <w:sdtContent>
+      <w:p>
+        <w:pPr>
+          <w:pStyle w:val="Header"/>
+          <w:pBdr>
+            <w:bottom w:val="single" w:sz="4" w:space="1" w:color="D9D9D9" w:themeColor="background1" w:themeShade="D9"/>
+          </w:pBdr>
+          <w:jc w:val="right"/>
+          <w:rPr>
+            <w:b/>
+            <w:bCs/>
+          </w:rPr>
+        </w:pPr>
+        <w:r>
+          <w:rPr>
+            <w:color w:val="7F7F7F" w:themeColor="background1" w:themeShade="7F"/>
+            <w:spacing w:val="60"/>
+          </w:rPr>
+          <w:t>Page</w:t>
+        </w:r>
+        <w:r>
+          <w:t xml:space="preserve"> | </w:t>
+        </w:r>
+        <w:r>
+          <w:fldChar w:fldCharType="begin"/>
+        </w:r>
+        <w:r>
+          <w:instrText xml:space="preserve"> PAGE   \* MERGEFORMAT </w:instrText>
+        </w:r>
+        <w:r>
+          <w:fldChar w:fldCharType="separate"/>
+        </w:r>
+        <w:r>
+          <w:rPr>
+            <w:b/>
+            <w:bCs/>
+            <w:noProof/>
+          </w:rPr>
+          <w:t>2</w:t>
+        </w:r>
+        <w:r>
+          <w:rPr>
+            <w:b/>
+            <w:bCs/>
+            <w:noProof/>
+          </w:rPr>
+          <w:fldChar w:fldCharType="end"/>
+        </w:r>
+      </w:p>
+    </w:sdtContent>
+  </w:sdt>
+  <w:p>
+    <w:pPr>
+      <w:pStyle w:val="Header"/>
+    </w:pPr>
+  </w:p>
+</w:hdr>
 </file>
 
 <file path=word/numbering.xml><?xml version="1.0" encoding="utf-8"?>
@@ -2836,6 +3106,71 @@
     <w:name w:val="Normal"/>
     <w:qFormat/>
   </w:style>
+  <w:style w:type="paragraph" w:styleId="Heading1">
+    <w:name w:val="heading 1"/>
+    <w:basedOn w:val="Normal"/>
+    <w:next w:val="Normal"/>
+    <w:link w:val="Heading1Char"/>
+    <w:uiPriority w:val="9"/>
+    <w:qFormat/>
+    <w:rsid w:val="00992C6B"/>
+    <w:pPr>
+      <w:keepNext/>
+      <w:keepLines/>
+      <w:spacing w:before="240" w:after="0"/>
+      <w:outlineLvl w:val="0"/>
+    </w:pPr>
+    <w:rPr>
+      <w:rFonts w:asciiTheme="majorHAnsi" w:eastAsiaTheme="majorEastAsia" w:hAnsiTheme="majorHAnsi" w:cstheme="majorBidi"/>
+      <w:color w:val="2F5496" w:themeColor="accent1" w:themeShade="BF"/>
+      <w:sz w:val="32"/>
+      <w:szCs w:val="32"/>
+    </w:rPr>
+  </w:style>
+  <w:style w:type="paragraph" w:styleId="Heading2">
+    <w:name w:val="heading 2"/>
+    <w:basedOn w:val="Normal"/>
+    <w:next w:val="Normal"/>
+    <w:link w:val="Heading2Char"/>
+    <w:uiPriority w:val="9"/>
+    <w:unhideWhenUsed/>
+    <w:qFormat/>
+    <w:rsid w:val="00992C6B"/>
+    <w:pPr>
+      <w:keepNext/>
+      <w:keepLines/>
+      <w:spacing w:before="40" w:after="0"/>
+      <w:outlineLvl w:val="1"/>
+    </w:pPr>
+    <w:rPr>
+      <w:rFonts w:asciiTheme="majorHAnsi" w:eastAsiaTheme="majorEastAsia" w:hAnsiTheme="majorHAnsi" w:cstheme="majorBidi"/>
+      <w:color w:val="2F5496" w:themeColor="accent1" w:themeShade="BF"/>
+      <w:sz w:val="26"/>
+      <w:szCs w:val="26"/>
+    </w:rPr>
+  </w:style>
+  <w:style w:type="paragraph" w:styleId="Heading3">
+    <w:name w:val="heading 3"/>
+    <w:basedOn w:val="Normal"/>
+    <w:next w:val="Normal"/>
+    <w:link w:val="Heading3Char"/>
+    <w:uiPriority w:val="9"/>
+    <w:unhideWhenUsed/>
+    <w:qFormat/>
+    <w:rsid w:val="008D1F78"/>
+    <w:pPr>
+      <w:keepNext/>
+      <w:keepLines/>
+      <w:spacing w:before="40" w:after="0"/>
+      <w:outlineLvl w:val="2"/>
+    </w:pPr>
+    <w:rPr>
+      <w:rFonts w:asciiTheme="majorHAnsi" w:eastAsiaTheme="majorEastAsia" w:hAnsiTheme="majorHAnsi" w:cstheme="majorBidi"/>
+      <w:color w:val="1F3763" w:themeColor="accent1" w:themeShade="7F"/>
+      <w:sz w:val="24"/>
+      <w:szCs w:val="24"/>
+    </w:rPr>
+  </w:style>
   <w:style w:type="character" w:default="1" w:styleId="DefaultParagraphFont">
     <w:name w:val="Default Paragraph Font"/>
     <w:uiPriority w:val="1"/>
@@ -2906,6 +3241,68 @@
     <w:link w:val="Footer"/>
     <w:uiPriority w:val="99"/>
     <w:rsid w:val="00DB74CC"/>
+  </w:style>
+  <w:style w:type="character" w:customStyle="1" w:styleId="Heading1Char">
+    <w:name w:val="Heading 1 Char"/>
+    <w:basedOn w:val="DefaultParagraphFont"/>
+    <w:link w:val="Heading1"/>
+    <w:uiPriority w:val="9"/>
+    <w:rsid w:val="00992C6B"/>
+    <w:rPr>
+      <w:rFonts w:asciiTheme="majorHAnsi" w:eastAsiaTheme="majorEastAsia" w:hAnsiTheme="majorHAnsi" w:cstheme="majorBidi"/>
+      <w:color w:val="2F5496" w:themeColor="accent1" w:themeShade="BF"/>
+      <w:sz w:val="32"/>
+      <w:szCs w:val="32"/>
+    </w:rPr>
+  </w:style>
+  <w:style w:type="character" w:customStyle="1" w:styleId="Heading2Char">
+    <w:name w:val="Heading 2 Char"/>
+    <w:basedOn w:val="DefaultParagraphFont"/>
+    <w:link w:val="Heading2"/>
+    <w:uiPriority w:val="9"/>
+    <w:rsid w:val="00992C6B"/>
+    <w:rPr>
+      <w:rFonts w:asciiTheme="majorHAnsi" w:eastAsiaTheme="majorEastAsia" w:hAnsiTheme="majorHAnsi" w:cstheme="majorBidi"/>
+      <w:color w:val="2F5496" w:themeColor="accent1" w:themeShade="BF"/>
+      <w:sz w:val="26"/>
+      <w:szCs w:val="26"/>
+    </w:rPr>
+  </w:style>
+  <w:style w:type="character" w:styleId="Hyperlink">
+    <w:name w:val="Hyperlink"/>
+    <w:basedOn w:val="DefaultParagraphFont"/>
+    <w:uiPriority w:val="99"/>
+    <w:unhideWhenUsed/>
+    <w:rsid w:val="008D1F78"/>
+    <w:rPr>
+      <w:color w:val="0563C1" w:themeColor="hyperlink"/>
+      <w:u w:val="single"/>
+    </w:rPr>
+  </w:style>
+  <w:style w:type="character" w:styleId="UnresolvedMention">
+    <w:name w:val="Unresolved Mention"/>
+    <w:basedOn w:val="DefaultParagraphFont"/>
+    <w:uiPriority w:val="99"/>
+    <w:semiHidden/>
+    <w:unhideWhenUsed/>
+    <w:rsid w:val="008D1F78"/>
+    <w:rPr>
+      <w:color w:val="605E5C"/>
+      <w:shd w:val="clear" w:color="auto" w:fill="E1DFDD"/>
+    </w:rPr>
+  </w:style>
+  <w:style w:type="character" w:customStyle="1" w:styleId="Heading3Char">
+    <w:name w:val="Heading 3 Char"/>
+    <w:basedOn w:val="DefaultParagraphFont"/>
+    <w:link w:val="Heading3"/>
+    <w:uiPriority w:val="9"/>
+    <w:rsid w:val="008D1F78"/>
+    <w:rPr>
+      <w:rFonts w:asciiTheme="majorHAnsi" w:eastAsiaTheme="majorEastAsia" w:hAnsiTheme="majorHAnsi" w:cstheme="majorBidi"/>
+      <w:color w:val="1F3763" w:themeColor="accent1" w:themeShade="7F"/>
+      <w:sz w:val="24"/>
+      <w:szCs w:val="24"/>
+    </w:rPr>
   </w:style>
 </w:styles>
 </file>
@@ -3203,4 +3600,16 @@
     </a:ext>
   </a:extLst>
 </a:theme>
+</file>
+
+<file path=customXml/item1.xml><?xml version="1.0" encoding="utf-8"?>
+<b:Sources xmlns:b="http://schemas.openxmlformats.org/officeDocument/2006/bibliography" xmlns="http://schemas.openxmlformats.org/officeDocument/2006/bibliography" SelectedStyle="\APASixthEditionOfficeOnline.xsl" StyleName="APA" Version="6"/>
+</file>
+
+<file path=customXml/itemProps1.xml><?xml version="1.0" encoding="utf-8"?>
+<ds:datastoreItem xmlns:ds="http://schemas.openxmlformats.org/officeDocument/2006/customXml" ds:itemID="{9F981535-6386-4781-8507-2DDA5F9D28FE}">
+  <ds:schemaRefs>
+    <ds:schemaRef ds:uri="http://schemas.openxmlformats.org/officeDocument/2006/bibliography"/>
+  </ds:schemaRefs>
+</ds:datastoreItem>
 </file>
</xml_diff>